<commit_message>
updated with most recent shapefile
</commit_message>
<xml_diff>
--- a/scripts/R/result_tables/summary_table_v3.docx
+++ b/scripts/R/result_tables/summary_table_v3.docx
@@ -63,7 +63,7 @@
             </w:pPr>
             <w:r>
               <w:rPr>
-                <w:rFonts w:ascii="Helvetica" w:hAnsi="Helvetica" w:eastAsia="Helvetica" w:cs="Helvetica"/>
+                <w:rFonts w:ascii="Arial" w:hAnsi="Arial" w:eastAsia="Arial" w:cs="Arial"/>
                 <w:i w:val="false"/>
                 <w:b w:val="false"/>
                 <w:u w:val="none"/>
@@ -107,7 +107,7 @@
             </w:pPr>
             <w:r>
               <w:rPr>
-                <w:rFonts w:ascii="Helvetica" w:hAnsi="Helvetica" w:eastAsia="Helvetica" w:cs="Helvetica"/>
+                <w:rFonts w:ascii="Arial" w:hAnsi="Arial" w:eastAsia="Arial" w:cs="Arial"/>
                 <w:i w:val="false"/>
                 <w:b w:val="false"/>
                 <w:u w:val="none"/>
@@ -151,7 +151,7 @@
             </w:pPr>
             <w:r>
               <w:rPr>
-                <w:rFonts w:ascii="Helvetica" w:hAnsi="Helvetica" w:eastAsia="Helvetica" w:cs="Helvetica"/>
+                <w:rFonts w:ascii="Arial" w:hAnsi="Arial" w:eastAsia="Arial" w:cs="Arial"/>
                 <w:i w:val="false"/>
                 <w:b w:val="false"/>
                 <w:u w:val="none"/>
@@ -195,7 +195,7 @@
             </w:pPr>
             <w:r>
               <w:rPr>
-                <w:rFonts w:ascii="Helvetica" w:hAnsi="Helvetica" w:eastAsia="Helvetica" w:cs="Helvetica"/>
+                <w:rFonts w:ascii="Arial" w:hAnsi="Arial" w:eastAsia="Arial" w:cs="Arial"/>
                 <w:i w:val="false"/>
                 <w:b w:val="false"/>
                 <w:u w:val="none"/>
@@ -239,7 +239,7 @@
             </w:pPr>
             <w:r>
               <w:rPr>
-                <w:rFonts w:ascii="Helvetica" w:hAnsi="Helvetica" w:eastAsia="Helvetica" w:cs="Helvetica"/>
+                <w:rFonts w:ascii="Arial" w:hAnsi="Arial" w:eastAsia="Arial" w:cs="Arial"/>
                 <w:i w:val="false"/>
                 <w:b w:val="false"/>
                 <w:u w:val="none"/>
@@ -283,7 +283,7 @@
             </w:pPr>
             <w:r>
               <w:rPr>
-                <w:rFonts w:ascii="Helvetica" w:hAnsi="Helvetica" w:eastAsia="Helvetica" w:cs="Helvetica"/>
+                <w:rFonts w:ascii="Arial" w:hAnsi="Arial" w:eastAsia="Arial" w:cs="Arial"/>
                 <w:i w:val="false"/>
                 <w:b w:val="false"/>
                 <w:u w:val="none"/>
@@ -327,7 +327,7 @@
             </w:pPr>
             <w:r>
               <w:rPr>
-                <w:rFonts w:ascii="Helvetica" w:hAnsi="Helvetica" w:eastAsia="Helvetica" w:cs="Helvetica"/>
+                <w:rFonts w:ascii="Arial" w:hAnsi="Arial" w:eastAsia="Arial" w:cs="Arial"/>
                 <w:i w:val="false"/>
                 <w:b w:val="false"/>
                 <w:u w:val="none"/>
@@ -377,7 +377,7 @@
             </w:pPr>
             <w:r>
               <w:rPr>
-                <w:rFonts w:ascii="Helvetica" w:hAnsi="Helvetica" w:eastAsia="Helvetica" w:cs="Helvetica"/>
+                <w:rFonts w:ascii="Arial" w:hAnsi="Arial" w:eastAsia="Arial" w:cs="Arial"/>
                 <w:i w:val="false"/>
                 <w:b w:val="false"/>
                 <w:u w:val="none"/>
@@ -421,7 +421,7 @@
             </w:pPr>
             <w:r>
               <w:rPr>
-                <w:rFonts w:ascii="Helvetica" w:hAnsi="Helvetica" w:eastAsia="Helvetica" w:cs="Helvetica"/>
+                <w:rFonts w:ascii="Arial" w:hAnsi="Arial" w:eastAsia="Arial" w:cs="Arial"/>
                 <w:i w:val="false"/>
                 <w:b w:val="false"/>
                 <w:u w:val="none"/>
@@ -465,7 +465,7 @@
             </w:pPr>
             <w:r>
               <w:rPr>
-                <w:rFonts w:ascii="Helvetica" w:hAnsi="Helvetica" w:eastAsia="Helvetica" w:cs="Helvetica"/>
+                <w:rFonts w:ascii="Arial" w:hAnsi="Arial" w:eastAsia="Arial" w:cs="Arial"/>
                 <w:i w:val="false"/>
                 <w:b w:val="false"/>
                 <w:u w:val="none"/>
@@ -509,7 +509,7 @@
             </w:pPr>
             <w:r>
               <w:rPr>
-                <w:rFonts w:ascii="Helvetica" w:hAnsi="Helvetica" w:eastAsia="Helvetica" w:cs="Helvetica"/>
+                <w:rFonts w:ascii="Arial" w:hAnsi="Arial" w:eastAsia="Arial" w:cs="Arial"/>
                 <w:i w:val="false"/>
                 <w:b w:val="false"/>
                 <w:u w:val="none"/>
@@ -553,7 +553,7 @@
             </w:pPr>
             <w:r>
               <w:rPr>
-                <w:rFonts w:ascii="Helvetica" w:hAnsi="Helvetica" w:eastAsia="Helvetica" w:cs="Helvetica"/>
+                <w:rFonts w:ascii="Arial" w:hAnsi="Arial" w:eastAsia="Arial" w:cs="Arial"/>
                 <w:i w:val="false"/>
                 <w:b w:val="false"/>
                 <w:u w:val="none"/>
@@ -597,7 +597,7 @@
             </w:pPr>
             <w:r>
               <w:rPr>
-                <w:rFonts w:ascii="Helvetica" w:hAnsi="Helvetica" w:eastAsia="Helvetica" w:cs="Helvetica"/>
+                <w:rFonts w:ascii="Arial" w:hAnsi="Arial" w:eastAsia="Arial" w:cs="Arial"/>
                 <w:i w:val="false"/>
                 <w:b w:val="false"/>
                 <w:u w:val="none"/>
@@ -641,7 +641,7 @@
             </w:pPr>
             <w:r>
               <w:rPr>
-                <w:rFonts w:ascii="Helvetica" w:hAnsi="Helvetica" w:eastAsia="Helvetica" w:cs="Helvetica"/>
+                <w:rFonts w:ascii="Arial" w:hAnsi="Arial" w:eastAsia="Arial" w:cs="Arial"/>
                 <w:i w:val="false"/>
                 <w:b w:val="false"/>
                 <w:u w:val="none"/>
@@ -691,7 +691,7 @@
             </w:pPr>
             <w:r>
               <w:rPr>
-                <w:rFonts w:ascii="Helvetica" w:hAnsi="Helvetica" w:eastAsia="Helvetica" w:cs="Helvetica"/>
+                <w:rFonts w:ascii="Arial" w:hAnsi="Arial" w:eastAsia="Arial" w:cs="Arial"/>
                 <w:i w:val="false"/>
                 <w:b w:val="false"/>
                 <w:u w:val="none"/>
@@ -735,95 +735,95 @@
             </w:pPr>
             <w:r>
               <w:rPr>
-                <w:rFonts w:ascii="Helvetica" w:hAnsi="Helvetica" w:eastAsia="Helvetica" w:cs="Helvetica"/>
-                <w:i w:val="false"/>
-                <w:b w:val="false"/>
-                <w:u w:val="none"/>
-                <w:sz w:val="22"/>
-                <w:szCs w:val="22"/>
-                <w:color w:val="000000"/>
-              </w:rPr>
-              <w:t xml:space="preserve">1.80</w:t>
-            </w:r>
-          </w:p>
-        </w:tc>
-        <w:tc>
-          <w:tcPr>
-            <w:tcBorders>
-              <w:bottom w:val="none" w:sz="0" w:space="0" w:color="000000"/>
-              <w:top w:val="none" w:sz="0" w:space="0" w:color="000000"/>
-              <w:left w:val="none" w:sz="0" w:space="0" w:color="000000"/>
-              <w:right w:val="none" w:sz="0" w:space="0" w:color="000000"/>
-            </w:tcBorders>
-            <w:shd w:val="clear" w:color="auto" w:fill="FFFFFF"/>
-            <w:tcMar>
-              <w:top w:w="0" w:type="dxa"/>
-              <w:bottom w:w="0" w:type="dxa"/>
-              <w:left w:w="0" w:type="dxa"/>
-              <w:right w:w="0" w:type="dxa"/>
-            </w:tcMar>
-            <w:vAlign w:val="center"/>
-          </w:tcPr>
-          <w:p>
-            <w:pPr>
-              <w:pStyle w:val="Normal"/>
-              <w:jc w:val="left"/>
-              <w:pBdr>
-                <w:bottom w:val="none" w:sz="0" w:space="0" w:color="000000"/>
-                <w:top w:val="none" w:sz="0" w:space="0" w:color="000000"/>
-                <w:left w:val="none" w:sz="0" w:space="0" w:color="000000"/>
-                <w:right w:val="none" w:sz="0" w:space="0" w:color="000000"/>
-              </w:pBdr>
-              <w:spacing w:after="100" w:before="100" w:line="240"/>
-              <w:ind w:left="100" w:right="100" w:firstLine="0" w:firstLineChars="0"/>
-            </w:pPr>
-            <w:r>
-              <w:rPr>
-                <w:rFonts w:ascii="Helvetica" w:hAnsi="Helvetica" w:eastAsia="Helvetica" w:cs="Helvetica"/>
-                <w:i w:val="false"/>
-                <w:b w:val="false"/>
-                <w:u w:val="none"/>
-                <w:sz w:val="22"/>
-                <w:szCs w:val="22"/>
-                <w:color w:val="000000"/>
-              </w:rPr>
-              <w:t xml:space="preserve">1.98</w:t>
-            </w:r>
-          </w:p>
-        </w:tc>
-        <w:tc>
-          <w:tcPr>
-            <w:tcBorders>
-              <w:bottom w:val="none" w:sz="0" w:space="0" w:color="000000"/>
-              <w:top w:val="none" w:sz="0" w:space="0" w:color="000000"/>
-              <w:left w:val="none" w:sz="0" w:space="0" w:color="000000"/>
-              <w:right w:val="none" w:sz="0" w:space="0" w:color="000000"/>
-            </w:tcBorders>
-            <w:shd w:val="clear" w:color="auto" w:fill="FFFFFF"/>
-            <w:tcMar>
-              <w:top w:w="0" w:type="dxa"/>
-              <w:bottom w:w="0" w:type="dxa"/>
-              <w:left w:w="0" w:type="dxa"/>
-              <w:right w:w="0" w:type="dxa"/>
-            </w:tcMar>
-            <w:vAlign w:val="center"/>
-          </w:tcPr>
-          <w:p>
-            <w:pPr>
-              <w:pStyle w:val="Normal"/>
-              <w:jc w:val="left"/>
-              <w:pBdr>
-                <w:bottom w:val="none" w:sz="0" w:space="0" w:color="000000"/>
-                <w:top w:val="none" w:sz="0" w:space="0" w:color="000000"/>
-                <w:left w:val="none" w:sz="0" w:space="0" w:color="000000"/>
-                <w:right w:val="none" w:sz="0" w:space="0" w:color="000000"/>
-              </w:pBdr>
-              <w:spacing w:after="100" w:before="100" w:line="240"/>
-              <w:ind w:left="100" w:right="100" w:firstLine="0" w:firstLineChars="0"/>
-            </w:pPr>
-            <w:r>
-              <w:rPr>
-                <w:rFonts w:ascii="Helvetica" w:hAnsi="Helvetica" w:eastAsia="Helvetica" w:cs="Helvetica"/>
+                <w:rFonts w:ascii="Arial" w:hAnsi="Arial" w:eastAsia="Arial" w:cs="Arial"/>
+                <w:i w:val="false"/>
+                <w:b w:val="false"/>
+                <w:u w:val="none"/>
+                <w:sz w:val="22"/>
+                <w:szCs w:val="22"/>
+                <w:color w:val="000000"/>
+              </w:rPr>
+              <w:t xml:space="preserve">2.42</w:t>
+            </w:r>
+          </w:p>
+        </w:tc>
+        <w:tc>
+          <w:tcPr>
+            <w:tcBorders>
+              <w:bottom w:val="none" w:sz="0" w:space="0" w:color="000000"/>
+              <w:top w:val="none" w:sz="0" w:space="0" w:color="000000"/>
+              <w:left w:val="none" w:sz="0" w:space="0" w:color="000000"/>
+              <w:right w:val="none" w:sz="0" w:space="0" w:color="000000"/>
+            </w:tcBorders>
+            <w:shd w:val="clear" w:color="auto" w:fill="FFFFFF"/>
+            <w:tcMar>
+              <w:top w:w="0" w:type="dxa"/>
+              <w:bottom w:w="0" w:type="dxa"/>
+              <w:left w:w="0" w:type="dxa"/>
+              <w:right w:w="0" w:type="dxa"/>
+            </w:tcMar>
+            <w:vAlign w:val="center"/>
+          </w:tcPr>
+          <w:p>
+            <w:pPr>
+              <w:pStyle w:val="Normal"/>
+              <w:jc w:val="left"/>
+              <w:pBdr>
+                <w:bottom w:val="none" w:sz="0" w:space="0" w:color="000000"/>
+                <w:top w:val="none" w:sz="0" w:space="0" w:color="000000"/>
+                <w:left w:val="none" w:sz="0" w:space="0" w:color="000000"/>
+                <w:right w:val="none" w:sz="0" w:space="0" w:color="000000"/>
+              </w:pBdr>
+              <w:spacing w:after="100" w:before="100" w:line="240"/>
+              <w:ind w:left="100" w:right="100" w:firstLine="0" w:firstLineChars="0"/>
+            </w:pPr>
+            <w:r>
+              <w:rPr>
+                <w:rFonts w:ascii="Arial" w:hAnsi="Arial" w:eastAsia="Arial" w:cs="Arial"/>
+                <w:i w:val="false"/>
+                <w:b w:val="false"/>
+                <w:u w:val="none"/>
+                <w:sz w:val="22"/>
+                <w:szCs w:val="22"/>
+                <w:color w:val="000000"/>
+              </w:rPr>
+              <w:t xml:space="preserve">2.33</w:t>
+            </w:r>
+          </w:p>
+        </w:tc>
+        <w:tc>
+          <w:tcPr>
+            <w:tcBorders>
+              <w:bottom w:val="none" w:sz="0" w:space="0" w:color="000000"/>
+              <w:top w:val="none" w:sz="0" w:space="0" w:color="000000"/>
+              <w:left w:val="none" w:sz="0" w:space="0" w:color="000000"/>
+              <w:right w:val="none" w:sz="0" w:space="0" w:color="000000"/>
+            </w:tcBorders>
+            <w:shd w:val="clear" w:color="auto" w:fill="FFFFFF"/>
+            <w:tcMar>
+              <w:top w:w="0" w:type="dxa"/>
+              <w:bottom w:w="0" w:type="dxa"/>
+              <w:left w:w="0" w:type="dxa"/>
+              <w:right w:w="0" w:type="dxa"/>
+            </w:tcMar>
+            <w:vAlign w:val="center"/>
+          </w:tcPr>
+          <w:p>
+            <w:pPr>
+              <w:pStyle w:val="Normal"/>
+              <w:jc w:val="left"/>
+              <w:pBdr>
+                <w:bottom w:val="none" w:sz="0" w:space="0" w:color="000000"/>
+                <w:top w:val="none" w:sz="0" w:space="0" w:color="000000"/>
+                <w:left w:val="none" w:sz="0" w:space="0" w:color="000000"/>
+                <w:right w:val="none" w:sz="0" w:space="0" w:color="000000"/>
+              </w:pBdr>
+              <w:spacing w:after="100" w:before="100" w:line="240"/>
+              <w:ind w:left="100" w:right="100" w:firstLine="0" w:firstLineChars="0"/>
+            </w:pPr>
+            <w:r>
+              <w:rPr>
+                <w:rFonts w:ascii="Arial" w:hAnsi="Arial" w:eastAsia="Arial" w:cs="Arial"/>
                 <w:i w:val="false"/>
                 <w:b w:val="false"/>
                 <w:u w:val="none"/>
@@ -867,103 +867,103 @@
             </w:pPr>
             <w:r>
               <w:rPr>
-                <w:rFonts w:ascii="Helvetica" w:hAnsi="Helvetica" w:eastAsia="Helvetica" w:cs="Helvetica"/>
-                <w:i w:val="false"/>
-                <w:b w:val="false"/>
-                <w:u w:val="none"/>
-                <w:sz w:val="22"/>
-                <w:szCs w:val="22"/>
-                <w:color w:val="000000"/>
-              </w:rPr>
-              <w:t xml:space="preserve">1.14</w:t>
-            </w:r>
-          </w:p>
-        </w:tc>
-        <w:tc>
-          <w:tcPr>
-            <w:tcBorders>
-              <w:bottom w:val="none" w:sz="0" w:space="0" w:color="000000"/>
-              <w:top w:val="none" w:sz="0" w:space="0" w:color="000000"/>
-              <w:left w:val="none" w:sz="0" w:space="0" w:color="000000"/>
-              <w:right w:val="none" w:sz="0" w:space="0" w:color="000000"/>
-            </w:tcBorders>
-            <w:shd w:val="clear" w:color="auto" w:fill="FFFFFF"/>
-            <w:tcMar>
-              <w:top w:w="0" w:type="dxa"/>
-              <w:bottom w:w="0" w:type="dxa"/>
-              <w:left w:w="0" w:type="dxa"/>
-              <w:right w:w="0" w:type="dxa"/>
-            </w:tcMar>
-            <w:vAlign w:val="center"/>
-          </w:tcPr>
-          <w:p>
-            <w:pPr>
-              <w:pStyle w:val="Normal"/>
-              <w:jc w:val="left"/>
-              <w:pBdr>
-                <w:bottom w:val="none" w:sz="0" w:space="0" w:color="000000"/>
-                <w:top w:val="none" w:sz="0" w:space="0" w:color="000000"/>
-                <w:left w:val="none" w:sz="0" w:space="0" w:color="000000"/>
-                <w:right w:val="none" w:sz="0" w:space="0" w:color="000000"/>
-              </w:pBdr>
-              <w:spacing w:after="100" w:before="100" w:line="240"/>
-              <w:ind w:left="100" w:right="100" w:firstLine="0" w:firstLineChars="0"/>
-            </w:pPr>
-            <w:r>
-              <w:rPr>
-                <w:rFonts w:ascii="Helvetica" w:hAnsi="Helvetica" w:eastAsia="Helvetica" w:cs="Helvetica"/>
-                <w:i w:val="false"/>
-                <w:b w:val="false"/>
-                <w:u w:val="none"/>
-                <w:sz w:val="22"/>
-                <w:szCs w:val="22"/>
-                <w:color w:val="000000"/>
-              </w:rPr>
-              <w:t xml:space="preserve">8.96</w:t>
-            </w:r>
-          </w:p>
-        </w:tc>
-        <w:tc>
-          <w:tcPr>
-            <w:tcBorders>
-              <w:bottom w:val="none" w:sz="0" w:space="0" w:color="000000"/>
-              <w:top w:val="none" w:sz="0" w:space="0" w:color="000000"/>
-              <w:left w:val="none" w:sz="0" w:space="0" w:color="000000"/>
-              <w:right w:val="none" w:sz="0" w:space="0" w:color="000000"/>
-            </w:tcBorders>
-            <w:shd w:val="clear" w:color="auto" w:fill="FFFFFF"/>
-            <w:tcMar>
-              <w:top w:w="0" w:type="dxa"/>
-              <w:bottom w:w="0" w:type="dxa"/>
-              <w:left w:w="0" w:type="dxa"/>
-              <w:right w:w="0" w:type="dxa"/>
-            </w:tcMar>
-            <w:vAlign w:val="center"/>
-          </w:tcPr>
-          <w:p>
-            <w:pPr>
-              <w:pStyle w:val="Normal"/>
-              <w:jc w:val="left"/>
-              <w:pBdr>
-                <w:bottom w:val="none" w:sz="0" w:space="0" w:color="000000"/>
-                <w:top w:val="none" w:sz="0" w:space="0" w:color="000000"/>
-                <w:left w:val="none" w:sz="0" w:space="0" w:color="000000"/>
-                <w:right w:val="none" w:sz="0" w:space="0" w:color="000000"/>
-              </w:pBdr>
-              <w:spacing w:after="100" w:before="100" w:line="240"/>
-              <w:ind w:left="100" w:right="100" w:firstLine="0" w:firstLineChars="0"/>
-            </w:pPr>
-            <w:r>
-              <w:rPr>
-                <w:rFonts w:ascii="Helvetica" w:hAnsi="Helvetica" w:eastAsia="Helvetica" w:cs="Helvetica"/>
-                <w:i w:val="false"/>
-                <w:b w:val="false"/>
-                <w:u w:val="none"/>
-                <w:sz w:val="22"/>
-                <w:szCs w:val="22"/>
-                <w:color w:val="000000"/>
-              </w:rPr>
-              <w:t xml:space="preserve">▇▃▂▁▂ ▁</w:t>
+                <w:rFonts w:ascii="Arial" w:hAnsi="Arial" w:eastAsia="Arial" w:cs="Arial"/>
+                <w:i w:val="false"/>
+                <w:b w:val="false"/>
+                <w:u w:val="none"/>
+                <w:sz w:val="22"/>
+                <w:szCs w:val="22"/>
+                <w:color w:val="000000"/>
+              </w:rPr>
+              <w:t xml:space="preserve">1.87</w:t>
+            </w:r>
+          </w:p>
+        </w:tc>
+        <w:tc>
+          <w:tcPr>
+            <w:tcBorders>
+              <w:bottom w:val="none" w:sz="0" w:space="0" w:color="000000"/>
+              <w:top w:val="none" w:sz="0" w:space="0" w:color="000000"/>
+              <w:left w:val="none" w:sz="0" w:space="0" w:color="000000"/>
+              <w:right w:val="none" w:sz="0" w:space="0" w:color="000000"/>
+            </w:tcBorders>
+            <w:shd w:val="clear" w:color="auto" w:fill="FFFFFF"/>
+            <w:tcMar>
+              <w:top w:w="0" w:type="dxa"/>
+              <w:bottom w:w="0" w:type="dxa"/>
+              <w:left w:w="0" w:type="dxa"/>
+              <w:right w:w="0" w:type="dxa"/>
+            </w:tcMar>
+            <w:vAlign w:val="center"/>
+          </w:tcPr>
+          <w:p>
+            <w:pPr>
+              <w:pStyle w:val="Normal"/>
+              <w:jc w:val="left"/>
+              <w:pBdr>
+                <w:bottom w:val="none" w:sz="0" w:space="0" w:color="000000"/>
+                <w:top w:val="none" w:sz="0" w:space="0" w:color="000000"/>
+                <w:left w:val="none" w:sz="0" w:space="0" w:color="000000"/>
+                <w:right w:val="none" w:sz="0" w:space="0" w:color="000000"/>
+              </w:pBdr>
+              <w:spacing w:after="100" w:before="100" w:line="240"/>
+              <w:ind w:left="100" w:right="100" w:firstLine="0" w:firstLineChars="0"/>
+            </w:pPr>
+            <w:r>
+              <w:rPr>
+                <w:rFonts w:ascii="Arial" w:hAnsi="Arial" w:eastAsia="Arial" w:cs="Arial"/>
+                <w:i w:val="false"/>
+                <w:b w:val="false"/>
+                <w:u w:val="none"/>
+                <w:sz w:val="22"/>
+                <w:szCs w:val="22"/>
+                <w:color w:val="000000"/>
+              </w:rPr>
+              <w:t xml:space="preserve">11.13</w:t>
+            </w:r>
+          </w:p>
+        </w:tc>
+        <w:tc>
+          <w:tcPr>
+            <w:tcBorders>
+              <w:bottom w:val="none" w:sz="0" w:space="0" w:color="000000"/>
+              <w:top w:val="none" w:sz="0" w:space="0" w:color="000000"/>
+              <w:left w:val="none" w:sz="0" w:space="0" w:color="000000"/>
+              <w:right w:val="none" w:sz="0" w:space="0" w:color="000000"/>
+            </w:tcBorders>
+            <w:shd w:val="clear" w:color="auto" w:fill="FFFFFF"/>
+            <w:tcMar>
+              <w:top w:w="0" w:type="dxa"/>
+              <w:bottom w:w="0" w:type="dxa"/>
+              <w:left w:w="0" w:type="dxa"/>
+              <w:right w:w="0" w:type="dxa"/>
+            </w:tcMar>
+            <w:vAlign w:val="center"/>
+          </w:tcPr>
+          <w:p>
+            <w:pPr>
+              <w:pStyle w:val="Normal"/>
+              <w:jc w:val="left"/>
+              <w:pBdr>
+                <w:bottom w:val="none" w:sz="0" w:space="0" w:color="000000"/>
+                <w:top w:val="none" w:sz="0" w:space="0" w:color="000000"/>
+                <w:left w:val="none" w:sz="0" w:space="0" w:color="000000"/>
+                <w:right w:val="none" w:sz="0" w:space="0" w:color="000000"/>
+              </w:pBdr>
+              <w:spacing w:after="100" w:before="100" w:line="240"/>
+              <w:ind w:left="100" w:right="100" w:firstLine="0" w:firstLineChars="0"/>
+            </w:pPr>
+            <w:r>
+              <w:rPr>
+                <w:rFonts w:ascii="Arial" w:hAnsi="Arial" w:eastAsia="Arial" w:cs="Arial"/>
+                <w:i w:val="false"/>
+                <w:b w:val="false"/>
+                <w:u w:val="none"/>
+                <w:sz w:val="22"/>
+                <w:szCs w:val="22"/>
+                <w:color w:val="000000"/>
+              </w:rPr>
+              <w:t xml:space="preserve">▇▂▂▂▁▂</w:t>
             </w:r>
           </w:p>
         </w:tc>
@@ -1005,7 +1005,7 @@
             </w:pPr>
             <w:r>
               <w:rPr>
-                <w:rFonts w:ascii="Helvetica" w:hAnsi="Helvetica" w:eastAsia="Helvetica" w:cs="Helvetica"/>
+                <w:rFonts w:ascii="Arial" w:hAnsi="Arial" w:eastAsia="Arial" w:cs="Arial"/>
                 <w:i w:val="false"/>
                 <w:b w:val="false"/>
                 <w:u w:val="none"/>
@@ -1049,95 +1049,95 @@
             </w:pPr>
             <w:r>
               <w:rPr>
-                <w:rFonts w:ascii="Helvetica" w:hAnsi="Helvetica" w:eastAsia="Helvetica" w:cs="Helvetica"/>
-                <w:i w:val="false"/>
-                <w:b w:val="false"/>
-                <w:u w:val="none"/>
-                <w:sz w:val="22"/>
-                <w:szCs w:val="22"/>
-                <w:color w:val="000000"/>
-              </w:rPr>
-              <w:t xml:space="preserve">0.05</w:t>
-            </w:r>
-          </w:p>
-        </w:tc>
-        <w:tc>
-          <w:tcPr>
-            <w:tcBorders>
-              <w:bottom w:val="none" w:sz="0" w:space="0" w:color="000000"/>
-              <w:top w:val="none" w:sz="0" w:space="0" w:color="000000"/>
-              <w:left w:val="none" w:sz="0" w:space="0" w:color="000000"/>
-              <w:right w:val="none" w:sz="0" w:space="0" w:color="000000"/>
-            </w:tcBorders>
-            <w:shd w:val="clear" w:color="auto" w:fill="FFFFFF"/>
-            <w:tcMar>
-              <w:top w:w="0" w:type="dxa"/>
-              <w:bottom w:w="0" w:type="dxa"/>
-              <w:left w:w="0" w:type="dxa"/>
-              <w:right w:w="0" w:type="dxa"/>
-            </w:tcMar>
-            <w:vAlign w:val="center"/>
-          </w:tcPr>
-          <w:p>
-            <w:pPr>
-              <w:pStyle w:val="Normal"/>
-              <w:jc w:val="left"/>
-              <w:pBdr>
-                <w:bottom w:val="none" w:sz="0" w:space="0" w:color="000000"/>
-                <w:top w:val="none" w:sz="0" w:space="0" w:color="000000"/>
-                <w:left w:val="none" w:sz="0" w:space="0" w:color="000000"/>
-                <w:right w:val="none" w:sz="0" w:space="0" w:color="000000"/>
-              </w:pBdr>
-              <w:spacing w:after="100" w:before="100" w:line="240"/>
-              <w:ind w:left="100" w:right="100" w:firstLine="0" w:firstLineChars="0"/>
-            </w:pPr>
-            <w:r>
-              <w:rPr>
-                <w:rFonts w:ascii="Helvetica" w:hAnsi="Helvetica" w:eastAsia="Helvetica" w:cs="Helvetica"/>
-                <w:i w:val="false"/>
-                <w:b w:val="false"/>
-                <w:u w:val="none"/>
-                <w:sz w:val="22"/>
-                <w:szCs w:val="22"/>
-                <w:color w:val="000000"/>
-              </w:rPr>
-              <w:t xml:space="preserve">0.07</w:t>
-            </w:r>
-          </w:p>
-        </w:tc>
-        <w:tc>
-          <w:tcPr>
-            <w:tcBorders>
-              <w:bottom w:val="none" w:sz="0" w:space="0" w:color="000000"/>
-              <w:top w:val="none" w:sz="0" w:space="0" w:color="000000"/>
-              <w:left w:val="none" w:sz="0" w:space="0" w:color="000000"/>
-              <w:right w:val="none" w:sz="0" w:space="0" w:color="000000"/>
-            </w:tcBorders>
-            <w:shd w:val="clear" w:color="auto" w:fill="FFFFFF"/>
-            <w:tcMar>
-              <w:top w:w="0" w:type="dxa"/>
-              <w:bottom w:w="0" w:type="dxa"/>
-              <w:left w:w="0" w:type="dxa"/>
-              <w:right w:w="0" w:type="dxa"/>
-            </w:tcMar>
-            <w:vAlign w:val="center"/>
-          </w:tcPr>
-          <w:p>
-            <w:pPr>
-              <w:pStyle w:val="Normal"/>
-              <w:jc w:val="left"/>
-              <w:pBdr>
-                <w:bottom w:val="none" w:sz="0" w:space="0" w:color="000000"/>
-                <w:top w:val="none" w:sz="0" w:space="0" w:color="000000"/>
-                <w:left w:val="none" w:sz="0" w:space="0" w:color="000000"/>
-                <w:right w:val="none" w:sz="0" w:space="0" w:color="000000"/>
-              </w:pBdr>
-              <w:spacing w:after="100" w:before="100" w:line="240"/>
-              <w:ind w:left="100" w:right="100" w:firstLine="0" w:firstLineChars="0"/>
-            </w:pPr>
-            <w:r>
-              <w:rPr>
-                <w:rFonts w:ascii="Helvetica" w:hAnsi="Helvetica" w:eastAsia="Helvetica" w:cs="Helvetica"/>
+                <w:rFonts w:ascii="Arial" w:hAnsi="Arial" w:eastAsia="Arial" w:cs="Arial"/>
+                <w:i w:val="false"/>
+                <w:b w:val="false"/>
+                <w:u w:val="none"/>
+                <w:sz w:val="22"/>
+                <w:szCs w:val="22"/>
+                <w:color w:val="000000"/>
+              </w:rPr>
+              <w:t xml:space="preserve">0.03</w:t>
+            </w:r>
+          </w:p>
+        </w:tc>
+        <w:tc>
+          <w:tcPr>
+            <w:tcBorders>
+              <w:bottom w:val="none" w:sz="0" w:space="0" w:color="000000"/>
+              <w:top w:val="none" w:sz="0" w:space="0" w:color="000000"/>
+              <w:left w:val="none" w:sz="0" w:space="0" w:color="000000"/>
+              <w:right w:val="none" w:sz="0" w:space="0" w:color="000000"/>
+            </w:tcBorders>
+            <w:shd w:val="clear" w:color="auto" w:fill="FFFFFF"/>
+            <w:tcMar>
+              <w:top w:w="0" w:type="dxa"/>
+              <w:bottom w:w="0" w:type="dxa"/>
+              <w:left w:w="0" w:type="dxa"/>
+              <w:right w:w="0" w:type="dxa"/>
+            </w:tcMar>
+            <w:vAlign w:val="center"/>
+          </w:tcPr>
+          <w:p>
+            <w:pPr>
+              <w:pStyle w:val="Normal"/>
+              <w:jc w:val="left"/>
+              <w:pBdr>
+                <w:bottom w:val="none" w:sz="0" w:space="0" w:color="000000"/>
+                <w:top w:val="none" w:sz="0" w:space="0" w:color="000000"/>
+                <w:left w:val="none" w:sz="0" w:space="0" w:color="000000"/>
+                <w:right w:val="none" w:sz="0" w:space="0" w:color="000000"/>
+              </w:pBdr>
+              <w:spacing w:after="100" w:before="100" w:line="240"/>
+              <w:ind w:left="100" w:right="100" w:firstLine="0" w:firstLineChars="0"/>
+            </w:pPr>
+            <w:r>
+              <w:rPr>
+                <w:rFonts w:ascii="Arial" w:hAnsi="Arial" w:eastAsia="Arial" w:cs="Arial"/>
+                <w:i w:val="false"/>
+                <w:b w:val="false"/>
+                <w:u w:val="none"/>
+                <w:sz w:val="22"/>
+                <w:szCs w:val="22"/>
+                <w:color w:val="000000"/>
+              </w:rPr>
+              <w:t xml:space="preserve">0.06</w:t>
+            </w:r>
+          </w:p>
+        </w:tc>
+        <w:tc>
+          <w:tcPr>
+            <w:tcBorders>
+              <w:bottom w:val="none" w:sz="0" w:space="0" w:color="000000"/>
+              <w:top w:val="none" w:sz="0" w:space="0" w:color="000000"/>
+              <w:left w:val="none" w:sz="0" w:space="0" w:color="000000"/>
+              <w:right w:val="none" w:sz="0" w:space="0" w:color="000000"/>
+            </w:tcBorders>
+            <w:shd w:val="clear" w:color="auto" w:fill="FFFFFF"/>
+            <w:tcMar>
+              <w:top w:w="0" w:type="dxa"/>
+              <w:bottom w:w="0" w:type="dxa"/>
+              <w:left w:w="0" w:type="dxa"/>
+              <w:right w:w="0" w:type="dxa"/>
+            </w:tcMar>
+            <w:vAlign w:val="center"/>
+          </w:tcPr>
+          <w:p>
+            <w:pPr>
+              <w:pStyle w:val="Normal"/>
+              <w:jc w:val="left"/>
+              <w:pBdr>
+                <w:bottom w:val="none" w:sz="0" w:space="0" w:color="000000"/>
+                <w:top w:val="none" w:sz="0" w:space="0" w:color="000000"/>
+                <w:left w:val="none" w:sz="0" w:space="0" w:color="000000"/>
+                <w:right w:val="none" w:sz="0" w:space="0" w:color="000000"/>
+              </w:pBdr>
+              <w:spacing w:after="100" w:before="100" w:line="240"/>
+              <w:ind w:left="100" w:right="100" w:firstLine="0" w:firstLineChars="0"/>
+            </w:pPr>
+            <w:r>
+              <w:rPr>
+                <w:rFonts w:ascii="Arial" w:hAnsi="Arial" w:eastAsia="Arial" w:cs="Arial"/>
                 <w:i w:val="false"/>
                 <w:b w:val="false"/>
                 <w:u w:val="none"/>
@@ -1181,103 +1181,103 @@
             </w:pPr>
             <w:r>
               <w:rPr>
-                <w:rFonts w:ascii="Helvetica" w:hAnsi="Helvetica" w:eastAsia="Helvetica" w:cs="Helvetica"/>
-                <w:i w:val="false"/>
-                <w:b w:val="false"/>
-                <w:u w:val="none"/>
-                <w:sz w:val="22"/>
-                <w:szCs w:val="22"/>
-                <w:color w:val="000000"/>
-              </w:rPr>
-              <w:t xml:space="preserve">0.02</w:t>
-            </w:r>
-          </w:p>
-        </w:tc>
-        <w:tc>
-          <w:tcPr>
-            <w:tcBorders>
-              <w:bottom w:val="none" w:sz="0" w:space="0" w:color="000000"/>
-              <w:top w:val="none" w:sz="0" w:space="0" w:color="000000"/>
-              <w:left w:val="none" w:sz="0" w:space="0" w:color="000000"/>
-              <w:right w:val="none" w:sz="0" w:space="0" w:color="000000"/>
-            </w:tcBorders>
-            <w:shd w:val="clear" w:color="auto" w:fill="FFFFFF"/>
-            <w:tcMar>
-              <w:top w:w="0" w:type="dxa"/>
-              <w:bottom w:w="0" w:type="dxa"/>
-              <w:left w:w="0" w:type="dxa"/>
-              <w:right w:w="0" w:type="dxa"/>
-            </w:tcMar>
-            <w:vAlign w:val="center"/>
-          </w:tcPr>
-          <w:p>
-            <w:pPr>
-              <w:pStyle w:val="Normal"/>
-              <w:jc w:val="left"/>
-              <w:pBdr>
-                <w:bottom w:val="none" w:sz="0" w:space="0" w:color="000000"/>
-                <w:top w:val="none" w:sz="0" w:space="0" w:color="000000"/>
-                <w:left w:val="none" w:sz="0" w:space="0" w:color="000000"/>
-                <w:right w:val="none" w:sz="0" w:space="0" w:color="000000"/>
-              </w:pBdr>
-              <w:spacing w:after="100" w:before="100" w:line="240"/>
-              <w:ind w:left="100" w:right="100" w:firstLine="0" w:firstLineChars="0"/>
-            </w:pPr>
-            <w:r>
-              <w:rPr>
-                <w:rFonts w:ascii="Helvetica" w:hAnsi="Helvetica" w:eastAsia="Helvetica" w:cs="Helvetica"/>
-                <w:i w:val="false"/>
-                <w:b w:val="false"/>
-                <w:u w:val="none"/>
-                <w:sz w:val="22"/>
-                <w:szCs w:val="22"/>
-                <w:color w:val="000000"/>
-              </w:rPr>
-              <w:t xml:space="preserve">0.34</w:t>
-            </w:r>
-          </w:p>
-        </w:tc>
-        <w:tc>
-          <w:tcPr>
-            <w:tcBorders>
-              <w:bottom w:val="none" w:sz="0" w:space="0" w:color="000000"/>
-              <w:top w:val="none" w:sz="0" w:space="0" w:color="000000"/>
-              <w:left w:val="none" w:sz="0" w:space="0" w:color="000000"/>
-              <w:right w:val="none" w:sz="0" w:space="0" w:color="000000"/>
-            </w:tcBorders>
-            <w:shd w:val="clear" w:color="auto" w:fill="FFFFFF"/>
-            <w:tcMar>
-              <w:top w:w="0" w:type="dxa"/>
-              <w:bottom w:w="0" w:type="dxa"/>
-              <w:left w:w="0" w:type="dxa"/>
-              <w:right w:w="0" w:type="dxa"/>
-            </w:tcMar>
-            <w:vAlign w:val="center"/>
-          </w:tcPr>
-          <w:p>
-            <w:pPr>
-              <w:pStyle w:val="Normal"/>
-              <w:jc w:val="left"/>
-              <w:pBdr>
-                <w:bottom w:val="none" w:sz="0" w:space="0" w:color="000000"/>
-                <w:top w:val="none" w:sz="0" w:space="0" w:color="000000"/>
-                <w:left w:val="none" w:sz="0" w:space="0" w:color="000000"/>
-                <w:right w:val="none" w:sz="0" w:space="0" w:color="000000"/>
-              </w:pBdr>
-              <w:spacing w:after="100" w:before="100" w:line="240"/>
-              <w:ind w:left="100" w:right="100" w:firstLine="0" w:firstLineChars="0"/>
-            </w:pPr>
-            <w:r>
-              <w:rPr>
-                <w:rFonts w:ascii="Helvetica" w:hAnsi="Helvetica" w:eastAsia="Helvetica" w:cs="Helvetica"/>
-                <w:i w:val="false"/>
-                <w:b w:val="false"/>
-                <w:u w:val="none"/>
-                <w:sz w:val="22"/>
-                <w:szCs w:val="22"/>
-                <w:color w:val="000000"/>
-              </w:rPr>
-              <w:t xml:space="preserve">▇▂</w:t>
+                <w:rFonts w:ascii="Arial" w:hAnsi="Arial" w:eastAsia="Arial" w:cs="Arial"/>
+                <w:i w:val="false"/>
+                <w:b w:val="false"/>
+                <w:u w:val="none"/>
+                <w:sz w:val="22"/>
+                <w:szCs w:val="22"/>
+                <w:color w:val="000000"/>
+              </w:rPr>
+              <w:t xml:space="preserve">0.01</w:t>
+            </w:r>
+          </w:p>
+        </w:tc>
+        <w:tc>
+          <w:tcPr>
+            <w:tcBorders>
+              <w:bottom w:val="none" w:sz="0" w:space="0" w:color="000000"/>
+              <w:top w:val="none" w:sz="0" w:space="0" w:color="000000"/>
+              <w:left w:val="none" w:sz="0" w:space="0" w:color="000000"/>
+              <w:right w:val="none" w:sz="0" w:space="0" w:color="000000"/>
+            </w:tcBorders>
+            <w:shd w:val="clear" w:color="auto" w:fill="FFFFFF"/>
+            <w:tcMar>
+              <w:top w:w="0" w:type="dxa"/>
+              <w:bottom w:w="0" w:type="dxa"/>
+              <w:left w:w="0" w:type="dxa"/>
+              <w:right w:w="0" w:type="dxa"/>
+            </w:tcMar>
+            <w:vAlign w:val="center"/>
+          </w:tcPr>
+          <w:p>
+            <w:pPr>
+              <w:pStyle w:val="Normal"/>
+              <w:jc w:val="left"/>
+              <w:pBdr>
+                <w:bottom w:val="none" w:sz="0" w:space="0" w:color="000000"/>
+                <w:top w:val="none" w:sz="0" w:space="0" w:color="000000"/>
+                <w:left w:val="none" w:sz="0" w:space="0" w:color="000000"/>
+                <w:right w:val="none" w:sz="0" w:space="0" w:color="000000"/>
+              </w:pBdr>
+              <w:spacing w:after="100" w:before="100" w:line="240"/>
+              <w:ind w:left="100" w:right="100" w:firstLine="0" w:firstLineChars="0"/>
+            </w:pPr>
+            <w:r>
+              <w:rPr>
+                <w:rFonts w:ascii="Arial" w:hAnsi="Arial" w:eastAsia="Arial" w:cs="Arial"/>
+                <w:i w:val="false"/>
+                <w:b w:val="false"/>
+                <w:u w:val="none"/>
+                <w:sz w:val="22"/>
+                <w:szCs w:val="22"/>
+                <w:color w:val="000000"/>
+              </w:rPr>
+              <w:t xml:space="preserve">0.38</w:t>
+            </w:r>
+          </w:p>
+        </w:tc>
+        <w:tc>
+          <w:tcPr>
+            <w:tcBorders>
+              <w:bottom w:val="none" w:sz="0" w:space="0" w:color="000000"/>
+              <w:top w:val="none" w:sz="0" w:space="0" w:color="000000"/>
+              <w:left w:val="none" w:sz="0" w:space="0" w:color="000000"/>
+              <w:right w:val="none" w:sz="0" w:space="0" w:color="000000"/>
+            </w:tcBorders>
+            <w:shd w:val="clear" w:color="auto" w:fill="FFFFFF"/>
+            <w:tcMar>
+              <w:top w:w="0" w:type="dxa"/>
+              <w:bottom w:w="0" w:type="dxa"/>
+              <w:left w:w="0" w:type="dxa"/>
+              <w:right w:w="0" w:type="dxa"/>
+            </w:tcMar>
+            <w:vAlign w:val="center"/>
+          </w:tcPr>
+          <w:p>
+            <w:pPr>
+              <w:pStyle w:val="Normal"/>
+              <w:jc w:val="left"/>
+              <w:pBdr>
+                <w:bottom w:val="none" w:sz="0" w:space="0" w:color="000000"/>
+                <w:top w:val="none" w:sz="0" w:space="0" w:color="000000"/>
+                <w:left w:val="none" w:sz="0" w:space="0" w:color="000000"/>
+                <w:right w:val="none" w:sz="0" w:space="0" w:color="000000"/>
+              </w:pBdr>
+              <w:spacing w:after="100" w:before="100" w:line="240"/>
+              <w:ind w:left="100" w:right="100" w:firstLine="0" w:firstLineChars="0"/>
+            </w:pPr>
+            <w:r>
+              <w:rPr>
+                <w:rFonts w:ascii="Arial" w:hAnsi="Arial" w:eastAsia="Arial" w:cs="Arial"/>
+                <w:i w:val="false"/>
+                <w:b w:val="false"/>
+                <w:u w:val="none"/>
+                <w:sz w:val="22"/>
+                <w:szCs w:val="22"/>
+                <w:color w:val="000000"/>
+              </w:rPr>
+              <w:t xml:space="preserve">▇▁</w:t>
             </w:r>
           </w:p>
         </w:tc>
@@ -1319,7 +1319,7 @@
             </w:pPr>
             <w:r>
               <w:rPr>
-                <w:rFonts w:ascii="Helvetica" w:hAnsi="Helvetica" w:eastAsia="Helvetica" w:cs="Helvetica"/>
+                <w:rFonts w:ascii="Arial" w:hAnsi="Arial" w:eastAsia="Arial" w:cs="Arial"/>
                 <w:i w:val="false"/>
                 <w:b w:val="false"/>
                 <w:u w:val="none"/>
@@ -1363,51 +1363,7 @@
             </w:pPr>
             <w:r>
               <w:rPr>
-                <w:rFonts w:ascii="Helvetica" w:hAnsi="Helvetica" w:eastAsia="Helvetica" w:cs="Helvetica"/>
-                <w:i w:val="false"/>
-                <w:b w:val="false"/>
-                <w:u w:val="none"/>
-                <w:sz w:val="22"/>
-                <w:szCs w:val="22"/>
-                <w:color w:val="000000"/>
-              </w:rPr>
-              <w:t xml:space="preserve">0.04</w:t>
-            </w:r>
-          </w:p>
-        </w:tc>
-        <w:tc>
-          <w:tcPr>
-            <w:tcBorders>
-              <w:bottom w:val="none" w:sz="0" w:space="0" w:color="000000"/>
-              <w:top w:val="none" w:sz="0" w:space="0" w:color="000000"/>
-              <w:left w:val="none" w:sz="0" w:space="0" w:color="000000"/>
-              <w:right w:val="none" w:sz="0" w:space="0" w:color="000000"/>
-            </w:tcBorders>
-            <w:shd w:val="clear" w:color="auto" w:fill="FFFFFF"/>
-            <w:tcMar>
-              <w:top w:w="0" w:type="dxa"/>
-              <w:bottom w:w="0" w:type="dxa"/>
-              <w:left w:w="0" w:type="dxa"/>
-              <w:right w:w="0" w:type="dxa"/>
-            </w:tcMar>
-            <w:vAlign w:val="center"/>
-          </w:tcPr>
-          <w:p>
-            <w:pPr>
-              <w:pStyle w:val="Normal"/>
-              <w:jc w:val="left"/>
-              <w:pBdr>
-                <w:bottom w:val="none" w:sz="0" w:space="0" w:color="000000"/>
-                <w:top w:val="none" w:sz="0" w:space="0" w:color="000000"/>
-                <w:left w:val="none" w:sz="0" w:space="0" w:color="000000"/>
-                <w:right w:val="none" w:sz="0" w:space="0" w:color="000000"/>
-              </w:pBdr>
-              <w:spacing w:after="100" w:before="100" w:line="240"/>
-              <w:ind w:left="100" w:right="100" w:firstLine="0" w:firstLineChars="0"/>
-            </w:pPr>
-            <w:r>
-              <w:rPr>
-                <w:rFonts w:ascii="Helvetica" w:hAnsi="Helvetica" w:eastAsia="Helvetica" w:cs="Helvetica"/>
+                <w:rFonts w:ascii="Arial" w:hAnsi="Arial" w:eastAsia="Arial" w:cs="Arial"/>
                 <w:i w:val="false"/>
                 <w:b w:val="false"/>
                 <w:u w:val="none"/>
@@ -1451,7 +1407,51 @@
             </w:pPr>
             <w:r>
               <w:rPr>
-                <w:rFonts w:ascii="Helvetica" w:hAnsi="Helvetica" w:eastAsia="Helvetica" w:cs="Helvetica"/>
+                <w:rFonts w:ascii="Arial" w:hAnsi="Arial" w:eastAsia="Arial" w:cs="Arial"/>
+                <w:i w:val="false"/>
+                <w:b w:val="false"/>
+                <w:u w:val="none"/>
+                <w:sz w:val="22"/>
+                <w:szCs w:val="22"/>
+                <w:color w:val="000000"/>
+              </w:rPr>
+              <w:t xml:space="preserve">0.09</w:t>
+            </w:r>
+          </w:p>
+        </w:tc>
+        <w:tc>
+          <w:tcPr>
+            <w:tcBorders>
+              <w:bottom w:val="none" w:sz="0" w:space="0" w:color="000000"/>
+              <w:top w:val="none" w:sz="0" w:space="0" w:color="000000"/>
+              <w:left w:val="none" w:sz="0" w:space="0" w:color="000000"/>
+              <w:right w:val="none" w:sz="0" w:space="0" w:color="000000"/>
+            </w:tcBorders>
+            <w:shd w:val="clear" w:color="auto" w:fill="FFFFFF"/>
+            <w:tcMar>
+              <w:top w:w="0" w:type="dxa"/>
+              <w:bottom w:w="0" w:type="dxa"/>
+              <w:left w:w="0" w:type="dxa"/>
+              <w:right w:w="0" w:type="dxa"/>
+            </w:tcMar>
+            <w:vAlign w:val="center"/>
+          </w:tcPr>
+          <w:p>
+            <w:pPr>
+              <w:pStyle w:val="Normal"/>
+              <w:jc w:val="left"/>
+              <w:pBdr>
+                <w:bottom w:val="none" w:sz="0" w:space="0" w:color="000000"/>
+                <w:top w:val="none" w:sz="0" w:space="0" w:color="000000"/>
+                <w:left w:val="none" w:sz="0" w:space="0" w:color="000000"/>
+                <w:right w:val="none" w:sz="0" w:space="0" w:color="000000"/>
+              </w:pBdr>
+              <w:spacing w:after="100" w:before="100" w:line="240"/>
+              <w:ind w:left="100" w:right="100" w:firstLine="0" w:firstLineChars="0"/>
+            </w:pPr>
+            <w:r>
+              <w:rPr>
+                <w:rFonts w:ascii="Arial" w:hAnsi="Arial" w:eastAsia="Arial" w:cs="Arial"/>
                 <w:i w:val="false"/>
                 <w:b w:val="false"/>
                 <w:u w:val="none"/>
@@ -1495,7 +1495,7 @@
             </w:pPr>
             <w:r>
               <w:rPr>
-                <w:rFonts w:ascii="Helvetica" w:hAnsi="Helvetica" w:eastAsia="Helvetica" w:cs="Helvetica"/>
+                <w:rFonts w:ascii="Arial" w:hAnsi="Arial" w:eastAsia="Arial" w:cs="Arial"/>
                 <w:i w:val="false"/>
                 <w:b w:val="false"/>
                 <w:u w:val="none"/>
@@ -1539,59 +1539,59 @@
             </w:pPr>
             <w:r>
               <w:rPr>
-                <w:rFonts w:ascii="Helvetica" w:hAnsi="Helvetica" w:eastAsia="Helvetica" w:cs="Helvetica"/>
-                <w:i w:val="false"/>
-                <w:b w:val="false"/>
-                <w:u w:val="none"/>
-                <w:sz w:val="22"/>
-                <w:szCs w:val="22"/>
-                <w:color w:val="000000"/>
-              </w:rPr>
-              <w:t xml:space="preserve">0.37</w:t>
-            </w:r>
-          </w:p>
-        </w:tc>
-        <w:tc>
-          <w:tcPr>
-            <w:tcBorders>
-              <w:bottom w:val="none" w:sz="0" w:space="0" w:color="000000"/>
-              <w:top w:val="none" w:sz="0" w:space="0" w:color="000000"/>
-              <w:left w:val="none" w:sz="0" w:space="0" w:color="000000"/>
-              <w:right w:val="none" w:sz="0" w:space="0" w:color="000000"/>
-            </w:tcBorders>
-            <w:shd w:val="clear" w:color="auto" w:fill="FFFFFF"/>
-            <w:tcMar>
-              <w:top w:w="0" w:type="dxa"/>
-              <w:bottom w:w="0" w:type="dxa"/>
-              <w:left w:w="0" w:type="dxa"/>
-              <w:right w:w="0" w:type="dxa"/>
-            </w:tcMar>
-            <w:vAlign w:val="center"/>
-          </w:tcPr>
-          <w:p>
-            <w:pPr>
-              <w:pStyle w:val="Normal"/>
-              <w:jc w:val="left"/>
-              <w:pBdr>
-                <w:bottom w:val="none" w:sz="0" w:space="0" w:color="000000"/>
-                <w:top w:val="none" w:sz="0" w:space="0" w:color="000000"/>
-                <w:left w:val="none" w:sz="0" w:space="0" w:color="000000"/>
-                <w:right w:val="none" w:sz="0" w:space="0" w:color="000000"/>
-              </w:pBdr>
-              <w:spacing w:after="100" w:before="100" w:line="240"/>
-              <w:ind w:left="100" w:right="100" w:firstLine="0" w:firstLineChars="0"/>
-            </w:pPr>
-            <w:r>
-              <w:rPr>
-                <w:rFonts w:ascii="Helvetica" w:hAnsi="Helvetica" w:eastAsia="Helvetica" w:cs="Helvetica"/>
-                <w:i w:val="false"/>
-                <w:b w:val="false"/>
-                <w:u w:val="none"/>
-                <w:sz w:val="22"/>
-                <w:szCs w:val="22"/>
-                <w:color w:val="000000"/>
-              </w:rPr>
-              <w:t xml:space="preserve">▇▂▁</w:t>
+                <w:rFonts w:ascii="Arial" w:hAnsi="Arial" w:eastAsia="Arial" w:cs="Arial"/>
+                <w:i w:val="false"/>
+                <w:b w:val="false"/>
+                <w:u w:val="none"/>
+                <w:sz w:val="22"/>
+                <w:szCs w:val="22"/>
+                <w:color w:val="000000"/>
+              </w:rPr>
+              <w:t xml:space="preserve">0.61</w:t>
+            </w:r>
+          </w:p>
+        </w:tc>
+        <w:tc>
+          <w:tcPr>
+            <w:tcBorders>
+              <w:bottom w:val="none" w:sz="0" w:space="0" w:color="000000"/>
+              <w:top w:val="none" w:sz="0" w:space="0" w:color="000000"/>
+              <w:left w:val="none" w:sz="0" w:space="0" w:color="000000"/>
+              <w:right w:val="none" w:sz="0" w:space="0" w:color="000000"/>
+            </w:tcBorders>
+            <w:shd w:val="clear" w:color="auto" w:fill="FFFFFF"/>
+            <w:tcMar>
+              <w:top w:w="0" w:type="dxa"/>
+              <w:bottom w:w="0" w:type="dxa"/>
+              <w:left w:w="0" w:type="dxa"/>
+              <w:right w:w="0" w:type="dxa"/>
+            </w:tcMar>
+            <w:vAlign w:val="center"/>
+          </w:tcPr>
+          <w:p>
+            <w:pPr>
+              <w:pStyle w:val="Normal"/>
+              <w:jc w:val="left"/>
+              <w:pBdr>
+                <w:bottom w:val="none" w:sz="0" w:space="0" w:color="000000"/>
+                <w:top w:val="none" w:sz="0" w:space="0" w:color="000000"/>
+                <w:left w:val="none" w:sz="0" w:space="0" w:color="000000"/>
+                <w:right w:val="none" w:sz="0" w:space="0" w:color="000000"/>
+              </w:pBdr>
+              <w:spacing w:after="100" w:before="100" w:line="240"/>
+              <w:ind w:left="100" w:right="100" w:firstLine="0" w:firstLineChars="0"/>
+            </w:pPr>
+            <w:r>
+              <w:rPr>
+                <w:rFonts w:ascii="Arial" w:hAnsi="Arial" w:eastAsia="Arial" w:cs="Arial"/>
+                <w:i w:val="false"/>
+                <w:b w:val="false"/>
+                <w:u w:val="none"/>
+                <w:sz w:val="22"/>
+                <w:szCs w:val="22"/>
+                <w:color w:val="000000"/>
+              </w:rPr>
+              <w:t xml:space="preserve">▇▁▁</w:t>
             </w:r>
           </w:p>
         </w:tc>
@@ -1633,7 +1633,7 @@
             </w:pPr>
             <w:r>
               <w:rPr>
-                <w:rFonts w:ascii="Helvetica" w:hAnsi="Helvetica" w:eastAsia="Helvetica" w:cs="Helvetica"/>
+                <w:rFonts w:ascii="Arial" w:hAnsi="Arial" w:eastAsia="Arial" w:cs="Arial"/>
                 <w:i w:val="false"/>
                 <w:b w:val="false"/>
                 <w:u w:val="none"/>
@@ -1677,95 +1677,95 @@
             </w:pPr>
             <w:r>
               <w:rPr>
-                <w:rFonts w:ascii="Helvetica" w:hAnsi="Helvetica" w:eastAsia="Helvetica" w:cs="Helvetica"/>
-                <w:i w:val="false"/>
-                <w:b w:val="false"/>
-                <w:u w:val="none"/>
-                <w:sz w:val="22"/>
-                <w:szCs w:val="22"/>
-                <w:color w:val="000000"/>
-              </w:rPr>
-              <w:t xml:space="preserve">6.52</w:t>
-            </w:r>
-          </w:p>
-        </w:tc>
-        <w:tc>
-          <w:tcPr>
-            <w:tcBorders>
-              <w:bottom w:val="none" w:sz="0" w:space="0" w:color="000000"/>
-              <w:top w:val="none" w:sz="0" w:space="0" w:color="000000"/>
-              <w:left w:val="none" w:sz="0" w:space="0" w:color="000000"/>
-              <w:right w:val="none" w:sz="0" w:space="0" w:color="000000"/>
-            </w:tcBorders>
-            <w:shd w:val="clear" w:color="auto" w:fill="FFFFFF"/>
-            <w:tcMar>
-              <w:top w:w="0" w:type="dxa"/>
-              <w:bottom w:w="0" w:type="dxa"/>
-              <w:left w:w="0" w:type="dxa"/>
-              <w:right w:w="0" w:type="dxa"/>
-            </w:tcMar>
-            <w:vAlign w:val="center"/>
-          </w:tcPr>
-          <w:p>
-            <w:pPr>
-              <w:pStyle w:val="Normal"/>
-              <w:jc w:val="left"/>
-              <w:pBdr>
-                <w:bottom w:val="none" w:sz="0" w:space="0" w:color="000000"/>
-                <w:top w:val="none" w:sz="0" w:space="0" w:color="000000"/>
-                <w:left w:val="none" w:sz="0" w:space="0" w:color="000000"/>
-                <w:right w:val="none" w:sz="0" w:space="0" w:color="000000"/>
-              </w:pBdr>
-              <w:spacing w:after="100" w:before="100" w:line="240"/>
-              <w:ind w:left="100" w:right="100" w:firstLine="0" w:firstLineChars="0"/>
-            </w:pPr>
-            <w:r>
-              <w:rPr>
-                <w:rFonts w:ascii="Helvetica" w:hAnsi="Helvetica" w:eastAsia="Helvetica" w:cs="Helvetica"/>
-                <w:i w:val="false"/>
-                <w:b w:val="false"/>
-                <w:u w:val="none"/>
-                <w:sz w:val="22"/>
-                <w:szCs w:val="22"/>
-                <w:color w:val="000000"/>
-              </w:rPr>
-              <w:t xml:space="preserve">7.21</w:t>
-            </w:r>
-          </w:p>
-        </w:tc>
-        <w:tc>
-          <w:tcPr>
-            <w:tcBorders>
-              <w:bottom w:val="none" w:sz="0" w:space="0" w:color="000000"/>
-              <w:top w:val="none" w:sz="0" w:space="0" w:color="000000"/>
-              <w:left w:val="none" w:sz="0" w:space="0" w:color="000000"/>
-              <w:right w:val="none" w:sz="0" w:space="0" w:color="000000"/>
-            </w:tcBorders>
-            <w:shd w:val="clear" w:color="auto" w:fill="FFFFFF"/>
-            <w:tcMar>
-              <w:top w:w="0" w:type="dxa"/>
-              <w:bottom w:w="0" w:type="dxa"/>
-              <w:left w:w="0" w:type="dxa"/>
-              <w:right w:w="0" w:type="dxa"/>
-            </w:tcMar>
-            <w:vAlign w:val="center"/>
-          </w:tcPr>
-          <w:p>
-            <w:pPr>
-              <w:pStyle w:val="Normal"/>
-              <w:jc w:val="left"/>
-              <w:pBdr>
-                <w:bottom w:val="none" w:sz="0" w:space="0" w:color="000000"/>
-                <w:top w:val="none" w:sz="0" w:space="0" w:color="000000"/>
-                <w:left w:val="none" w:sz="0" w:space="0" w:color="000000"/>
-                <w:right w:val="none" w:sz="0" w:space="0" w:color="000000"/>
-              </w:pBdr>
-              <w:spacing w:after="100" w:before="100" w:line="240"/>
-              <w:ind w:left="100" w:right="100" w:firstLine="0" w:firstLineChars="0"/>
-            </w:pPr>
-            <w:r>
-              <w:rPr>
-                <w:rFonts w:ascii="Helvetica" w:hAnsi="Helvetica" w:eastAsia="Helvetica" w:cs="Helvetica"/>
+                <w:rFonts w:ascii="Arial" w:hAnsi="Arial" w:eastAsia="Arial" w:cs="Arial"/>
+                <w:i w:val="false"/>
+                <w:b w:val="false"/>
+                <w:u w:val="none"/>
+                <w:sz w:val="22"/>
+                <w:szCs w:val="22"/>
+                <w:color w:val="000000"/>
+              </w:rPr>
+              <w:t xml:space="preserve">2.36</w:t>
+            </w:r>
+          </w:p>
+        </w:tc>
+        <w:tc>
+          <w:tcPr>
+            <w:tcBorders>
+              <w:bottom w:val="none" w:sz="0" w:space="0" w:color="000000"/>
+              <w:top w:val="none" w:sz="0" w:space="0" w:color="000000"/>
+              <w:left w:val="none" w:sz="0" w:space="0" w:color="000000"/>
+              <w:right w:val="none" w:sz="0" w:space="0" w:color="000000"/>
+            </w:tcBorders>
+            <w:shd w:val="clear" w:color="auto" w:fill="FFFFFF"/>
+            <w:tcMar>
+              <w:top w:w="0" w:type="dxa"/>
+              <w:bottom w:w="0" w:type="dxa"/>
+              <w:left w:w="0" w:type="dxa"/>
+              <w:right w:w="0" w:type="dxa"/>
+            </w:tcMar>
+            <w:vAlign w:val="center"/>
+          </w:tcPr>
+          <w:p>
+            <w:pPr>
+              <w:pStyle w:val="Normal"/>
+              <w:jc w:val="left"/>
+              <w:pBdr>
+                <w:bottom w:val="none" w:sz="0" w:space="0" w:color="000000"/>
+                <w:top w:val="none" w:sz="0" w:space="0" w:color="000000"/>
+                <w:left w:val="none" w:sz="0" w:space="0" w:color="000000"/>
+                <w:right w:val="none" w:sz="0" w:space="0" w:color="000000"/>
+              </w:pBdr>
+              <w:spacing w:after="100" w:before="100" w:line="240"/>
+              <w:ind w:left="100" w:right="100" w:firstLine="0" w:firstLineChars="0"/>
+            </w:pPr>
+            <w:r>
+              <w:rPr>
+                <w:rFonts w:ascii="Arial" w:hAnsi="Arial" w:eastAsia="Arial" w:cs="Arial"/>
+                <w:i w:val="false"/>
+                <w:b w:val="false"/>
+                <w:u w:val="none"/>
+                <w:sz w:val="22"/>
+                <w:szCs w:val="22"/>
+                <w:color w:val="000000"/>
+              </w:rPr>
+              <w:t xml:space="preserve">4.51</w:t>
+            </w:r>
+          </w:p>
+        </w:tc>
+        <w:tc>
+          <w:tcPr>
+            <w:tcBorders>
+              <w:bottom w:val="none" w:sz="0" w:space="0" w:color="000000"/>
+              <w:top w:val="none" w:sz="0" w:space="0" w:color="000000"/>
+              <w:left w:val="none" w:sz="0" w:space="0" w:color="000000"/>
+              <w:right w:val="none" w:sz="0" w:space="0" w:color="000000"/>
+            </w:tcBorders>
+            <w:shd w:val="clear" w:color="auto" w:fill="FFFFFF"/>
+            <w:tcMar>
+              <w:top w:w="0" w:type="dxa"/>
+              <w:bottom w:w="0" w:type="dxa"/>
+              <w:left w:w="0" w:type="dxa"/>
+              <w:right w:w="0" w:type="dxa"/>
+            </w:tcMar>
+            <w:vAlign w:val="center"/>
+          </w:tcPr>
+          <w:p>
+            <w:pPr>
+              <w:pStyle w:val="Normal"/>
+              <w:jc w:val="left"/>
+              <w:pBdr>
+                <w:bottom w:val="none" w:sz="0" w:space="0" w:color="000000"/>
+                <w:top w:val="none" w:sz="0" w:space="0" w:color="000000"/>
+                <w:left w:val="none" w:sz="0" w:space="0" w:color="000000"/>
+                <w:right w:val="none" w:sz="0" w:space="0" w:color="000000"/>
+              </w:pBdr>
+              <w:spacing w:after="100" w:before="100" w:line="240"/>
+              <w:ind w:left="100" w:right="100" w:firstLine="0" w:firstLineChars="0"/>
+            </w:pPr>
+            <w:r>
+              <w:rPr>
+                <w:rFonts w:ascii="Arial" w:hAnsi="Arial" w:eastAsia="Arial" w:cs="Arial"/>
                 <w:i w:val="false"/>
                 <w:b w:val="false"/>
                 <w:u w:val="none"/>
@@ -1809,103 +1809,103 @@
             </w:pPr>
             <w:r>
               <w:rPr>
-                <w:rFonts w:ascii="Helvetica" w:hAnsi="Helvetica" w:eastAsia="Helvetica" w:cs="Helvetica"/>
-                <w:i w:val="false"/>
-                <w:b w:val="false"/>
-                <w:u w:val="none"/>
-                <w:sz w:val="22"/>
-                <w:szCs w:val="22"/>
-                <w:color w:val="000000"/>
-              </w:rPr>
-              <w:t xml:space="preserve">4.70</w:t>
-            </w:r>
-          </w:p>
-        </w:tc>
-        <w:tc>
-          <w:tcPr>
-            <w:tcBorders>
-              <w:bottom w:val="none" w:sz="0" w:space="0" w:color="000000"/>
-              <w:top w:val="none" w:sz="0" w:space="0" w:color="000000"/>
-              <w:left w:val="none" w:sz="0" w:space="0" w:color="000000"/>
-              <w:right w:val="none" w:sz="0" w:space="0" w:color="000000"/>
-            </w:tcBorders>
-            <w:shd w:val="clear" w:color="auto" w:fill="FFFFFF"/>
-            <w:tcMar>
-              <w:top w:w="0" w:type="dxa"/>
-              <w:bottom w:w="0" w:type="dxa"/>
-              <w:left w:w="0" w:type="dxa"/>
-              <w:right w:w="0" w:type="dxa"/>
-            </w:tcMar>
-            <w:vAlign w:val="center"/>
-          </w:tcPr>
-          <w:p>
-            <w:pPr>
-              <w:pStyle w:val="Normal"/>
-              <w:jc w:val="left"/>
-              <w:pBdr>
-                <w:bottom w:val="none" w:sz="0" w:space="0" w:color="000000"/>
-                <w:top w:val="none" w:sz="0" w:space="0" w:color="000000"/>
-                <w:left w:val="none" w:sz="0" w:space="0" w:color="000000"/>
-                <w:right w:val="none" w:sz="0" w:space="0" w:color="000000"/>
-              </w:pBdr>
-              <w:spacing w:after="100" w:before="100" w:line="240"/>
-              <w:ind w:left="100" w:right="100" w:firstLine="0" w:firstLineChars="0"/>
-            </w:pPr>
-            <w:r>
-              <w:rPr>
-                <w:rFonts w:ascii="Helvetica" w:hAnsi="Helvetica" w:eastAsia="Helvetica" w:cs="Helvetica"/>
-                <w:i w:val="false"/>
-                <w:b w:val="false"/>
-                <w:u w:val="none"/>
-                <w:sz w:val="22"/>
-                <w:szCs w:val="22"/>
-                <w:color w:val="000000"/>
-              </w:rPr>
-              <w:t xml:space="preserve">37.68</w:t>
-            </w:r>
-          </w:p>
-        </w:tc>
-        <w:tc>
-          <w:tcPr>
-            <w:tcBorders>
-              <w:bottom w:val="none" w:sz="0" w:space="0" w:color="000000"/>
-              <w:top w:val="none" w:sz="0" w:space="0" w:color="000000"/>
-              <w:left w:val="none" w:sz="0" w:space="0" w:color="000000"/>
-              <w:right w:val="none" w:sz="0" w:space="0" w:color="000000"/>
-            </w:tcBorders>
-            <w:shd w:val="clear" w:color="auto" w:fill="FFFFFF"/>
-            <w:tcMar>
-              <w:top w:w="0" w:type="dxa"/>
-              <w:bottom w:w="0" w:type="dxa"/>
-              <w:left w:w="0" w:type="dxa"/>
-              <w:right w:w="0" w:type="dxa"/>
-            </w:tcMar>
-            <w:vAlign w:val="center"/>
-          </w:tcPr>
-          <w:p>
-            <w:pPr>
-              <w:pStyle w:val="Normal"/>
-              <w:jc w:val="left"/>
-              <w:pBdr>
-                <w:bottom w:val="none" w:sz="0" w:space="0" w:color="000000"/>
-                <w:top w:val="none" w:sz="0" w:space="0" w:color="000000"/>
-                <w:left w:val="none" w:sz="0" w:space="0" w:color="000000"/>
-                <w:right w:val="none" w:sz="0" w:space="0" w:color="000000"/>
-              </w:pBdr>
-              <w:spacing w:after="100" w:before="100" w:line="240"/>
-              <w:ind w:left="100" w:right="100" w:firstLine="0" w:firstLineChars="0"/>
-            </w:pPr>
-            <w:r>
-              <w:rPr>
-                <w:rFonts w:ascii="Helvetica" w:hAnsi="Helvetica" w:eastAsia="Helvetica" w:cs="Helvetica"/>
-                <w:i w:val="false"/>
-                <w:b w:val="false"/>
-                <w:u w:val="none"/>
-                <w:sz w:val="22"/>
-                <w:szCs w:val="22"/>
-                <w:color w:val="000000"/>
-              </w:rPr>
-              <w:t xml:space="preserve">▇▃▃▁</w:t>
+                <w:rFonts w:ascii="Arial" w:hAnsi="Arial" w:eastAsia="Arial" w:cs="Arial"/>
+                <w:i w:val="false"/>
+                <w:b w:val="false"/>
+                <w:u w:val="none"/>
+                <w:sz w:val="22"/>
+                <w:szCs w:val="22"/>
+                <w:color w:val="000000"/>
+              </w:rPr>
+              <w:t xml:space="preserve">0.00</w:t>
+            </w:r>
+          </w:p>
+        </w:tc>
+        <w:tc>
+          <w:tcPr>
+            <w:tcBorders>
+              <w:bottom w:val="none" w:sz="0" w:space="0" w:color="000000"/>
+              <w:top w:val="none" w:sz="0" w:space="0" w:color="000000"/>
+              <w:left w:val="none" w:sz="0" w:space="0" w:color="000000"/>
+              <w:right w:val="none" w:sz="0" w:space="0" w:color="000000"/>
+            </w:tcBorders>
+            <w:shd w:val="clear" w:color="auto" w:fill="FFFFFF"/>
+            <w:tcMar>
+              <w:top w:w="0" w:type="dxa"/>
+              <w:bottom w:w="0" w:type="dxa"/>
+              <w:left w:w="0" w:type="dxa"/>
+              <w:right w:w="0" w:type="dxa"/>
+            </w:tcMar>
+            <w:vAlign w:val="center"/>
+          </w:tcPr>
+          <w:p>
+            <w:pPr>
+              <w:pStyle w:val="Normal"/>
+              <w:jc w:val="left"/>
+              <w:pBdr>
+                <w:bottom w:val="none" w:sz="0" w:space="0" w:color="000000"/>
+                <w:top w:val="none" w:sz="0" w:space="0" w:color="000000"/>
+                <w:left w:val="none" w:sz="0" w:space="0" w:color="000000"/>
+                <w:right w:val="none" w:sz="0" w:space="0" w:color="000000"/>
+              </w:pBdr>
+              <w:spacing w:after="100" w:before="100" w:line="240"/>
+              <w:ind w:left="100" w:right="100" w:firstLine="0" w:firstLineChars="0"/>
+            </w:pPr>
+            <w:r>
+              <w:rPr>
+                <w:rFonts w:ascii="Arial" w:hAnsi="Arial" w:eastAsia="Arial" w:cs="Arial"/>
+                <w:i w:val="false"/>
+                <w:b w:val="false"/>
+                <w:u w:val="none"/>
+                <w:sz w:val="22"/>
+                <w:szCs w:val="22"/>
+                <w:color w:val="000000"/>
+              </w:rPr>
+              <w:t xml:space="preserve">24.97</w:t>
+            </w:r>
+          </w:p>
+        </w:tc>
+        <w:tc>
+          <w:tcPr>
+            <w:tcBorders>
+              <w:bottom w:val="none" w:sz="0" w:space="0" w:color="000000"/>
+              <w:top w:val="none" w:sz="0" w:space="0" w:color="000000"/>
+              <w:left w:val="none" w:sz="0" w:space="0" w:color="000000"/>
+              <w:right w:val="none" w:sz="0" w:space="0" w:color="000000"/>
+            </w:tcBorders>
+            <w:shd w:val="clear" w:color="auto" w:fill="FFFFFF"/>
+            <w:tcMar>
+              <w:top w:w="0" w:type="dxa"/>
+              <w:bottom w:w="0" w:type="dxa"/>
+              <w:left w:w="0" w:type="dxa"/>
+              <w:right w:w="0" w:type="dxa"/>
+            </w:tcMar>
+            <w:vAlign w:val="center"/>
+          </w:tcPr>
+          <w:p>
+            <w:pPr>
+              <w:pStyle w:val="Normal"/>
+              <w:jc w:val="left"/>
+              <w:pBdr>
+                <w:bottom w:val="none" w:sz="0" w:space="0" w:color="000000"/>
+                <w:top w:val="none" w:sz="0" w:space="0" w:color="000000"/>
+                <w:left w:val="none" w:sz="0" w:space="0" w:color="000000"/>
+                <w:right w:val="none" w:sz="0" w:space="0" w:color="000000"/>
+              </w:pBdr>
+              <w:spacing w:after="100" w:before="100" w:line="240"/>
+              <w:ind w:left="100" w:right="100" w:firstLine="0" w:firstLineChars="0"/>
+            </w:pPr>
+            <w:r>
+              <w:rPr>
+                <w:rFonts w:ascii="Arial" w:hAnsi="Arial" w:eastAsia="Arial" w:cs="Arial"/>
+                <w:i w:val="false"/>
+                <w:b w:val="false"/>
+                <w:u w:val="none"/>
+                <w:sz w:val="22"/>
+                <w:szCs w:val="22"/>
+                <w:color w:val="000000"/>
+              </w:rPr>
+              <w:t xml:space="preserve">▇▁▁</w:t>
             </w:r>
           </w:p>
         </w:tc>
@@ -1947,7 +1947,7 @@
             </w:pPr>
             <w:r>
               <w:rPr>
-                <w:rFonts w:ascii="Helvetica" w:hAnsi="Helvetica" w:eastAsia="Helvetica" w:cs="Helvetica"/>
+                <w:rFonts w:ascii="Arial" w:hAnsi="Arial" w:eastAsia="Arial" w:cs="Arial"/>
                 <w:i w:val="false"/>
                 <w:b w:val="false"/>
                 <w:u w:val="none"/>
@@ -1991,95 +1991,95 @@
             </w:pPr>
             <w:r>
               <w:rPr>
-                <w:rFonts w:ascii="Helvetica" w:hAnsi="Helvetica" w:eastAsia="Helvetica" w:cs="Helvetica"/>
-                <w:i w:val="false"/>
-                <w:b w:val="false"/>
-                <w:u w:val="none"/>
-                <w:sz w:val="22"/>
-                <w:szCs w:val="22"/>
-                <w:color w:val="000000"/>
-              </w:rPr>
-              <w:t xml:space="preserve">0.29</w:t>
-            </w:r>
-          </w:p>
-        </w:tc>
-        <w:tc>
-          <w:tcPr>
-            <w:tcBorders>
-              <w:bottom w:val="none" w:sz="0" w:space="0" w:color="000000"/>
-              <w:top w:val="none" w:sz="0" w:space="0" w:color="000000"/>
-              <w:left w:val="none" w:sz="0" w:space="0" w:color="000000"/>
-              <w:right w:val="none" w:sz="0" w:space="0" w:color="000000"/>
-            </w:tcBorders>
-            <w:shd w:val="clear" w:color="auto" w:fill="FFFFFF"/>
-            <w:tcMar>
-              <w:top w:w="0" w:type="dxa"/>
-              <w:bottom w:w="0" w:type="dxa"/>
-              <w:left w:w="0" w:type="dxa"/>
-              <w:right w:w="0" w:type="dxa"/>
-            </w:tcMar>
-            <w:vAlign w:val="center"/>
-          </w:tcPr>
-          <w:p>
-            <w:pPr>
-              <w:pStyle w:val="Normal"/>
-              <w:jc w:val="left"/>
-              <w:pBdr>
-                <w:bottom w:val="none" w:sz="0" w:space="0" w:color="000000"/>
-                <w:top w:val="none" w:sz="0" w:space="0" w:color="000000"/>
-                <w:left w:val="none" w:sz="0" w:space="0" w:color="000000"/>
-                <w:right w:val="none" w:sz="0" w:space="0" w:color="000000"/>
-              </w:pBdr>
-              <w:spacing w:after="100" w:before="100" w:line="240"/>
-              <w:ind w:left="100" w:right="100" w:firstLine="0" w:firstLineChars="0"/>
-            </w:pPr>
-            <w:r>
-              <w:rPr>
-                <w:rFonts w:ascii="Helvetica" w:hAnsi="Helvetica" w:eastAsia="Helvetica" w:cs="Helvetica"/>
-                <w:i w:val="false"/>
-                <w:b w:val="false"/>
-                <w:u w:val="none"/>
-                <w:sz w:val="22"/>
-                <w:szCs w:val="22"/>
-                <w:color w:val="000000"/>
-              </w:rPr>
-              <w:t xml:space="preserve">0.37</w:t>
-            </w:r>
-          </w:p>
-        </w:tc>
-        <w:tc>
-          <w:tcPr>
-            <w:tcBorders>
-              <w:bottom w:val="none" w:sz="0" w:space="0" w:color="000000"/>
-              <w:top w:val="none" w:sz="0" w:space="0" w:color="000000"/>
-              <w:left w:val="none" w:sz="0" w:space="0" w:color="000000"/>
-              <w:right w:val="none" w:sz="0" w:space="0" w:color="000000"/>
-            </w:tcBorders>
-            <w:shd w:val="clear" w:color="auto" w:fill="FFFFFF"/>
-            <w:tcMar>
-              <w:top w:w="0" w:type="dxa"/>
-              <w:bottom w:w="0" w:type="dxa"/>
-              <w:left w:w="0" w:type="dxa"/>
-              <w:right w:w="0" w:type="dxa"/>
-            </w:tcMar>
-            <w:vAlign w:val="center"/>
-          </w:tcPr>
-          <w:p>
-            <w:pPr>
-              <w:pStyle w:val="Normal"/>
-              <w:jc w:val="left"/>
-              <w:pBdr>
-                <w:bottom w:val="none" w:sz="0" w:space="0" w:color="000000"/>
-                <w:top w:val="none" w:sz="0" w:space="0" w:color="000000"/>
-                <w:left w:val="none" w:sz="0" w:space="0" w:color="000000"/>
-                <w:right w:val="none" w:sz="0" w:space="0" w:color="000000"/>
-              </w:pBdr>
-              <w:spacing w:after="100" w:before="100" w:line="240"/>
-              <w:ind w:left="100" w:right="100" w:firstLine="0" w:firstLineChars="0"/>
-            </w:pPr>
-            <w:r>
-              <w:rPr>
-                <w:rFonts w:ascii="Helvetica" w:hAnsi="Helvetica" w:eastAsia="Helvetica" w:cs="Helvetica"/>
+                <w:rFonts w:ascii="Arial" w:hAnsi="Arial" w:eastAsia="Arial" w:cs="Arial"/>
+                <w:i w:val="false"/>
+                <w:b w:val="false"/>
+                <w:u w:val="none"/>
+                <w:sz w:val="22"/>
+                <w:szCs w:val="22"/>
+                <w:color w:val="000000"/>
+              </w:rPr>
+              <w:t xml:space="preserve">0.64</w:t>
+            </w:r>
+          </w:p>
+        </w:tc>
+        <w:tc>
+          <w:tcPr>
+            <w:tcBorders>
+              <w:bottom w:val="none" w:sz="0" w:space="0" w:color="000000"/>
+              <w:top w:val="none" w:sz="0" w:space="0" w:color="000000"/>
+              <w:left w:val="none" w:sz="0" w:space="0" w:color="000000"/>
+              <w:right w:val="none" w:sz="0" w:space="0" w:color="000000"/>
+            </w:tcBorders>
+            <w:shd w:val="clear" w:color="auto" w:fill="FFFFFF"/>
+            <w:tcMar>
+              <w:top w:w="0" w:type="dxa"/>
+              <w:bottom w:w="0" w:type="dxa"/>
+              <w:left w:w="0" w:type="dxa"/>
+              <w:right w:w="0" w:type="dxa"/>
+            </w:tcMar>
+            <w:vAlign w:val="center"/>
+          </w:tcPr>
+          <w:p>
+            <w:pPr>
+              <w:pStyle w:val="Normal"/>
+              <w:jc w:val="left"/>
+              <w:pBdr>
+                <w:bottom w:val="none" w:sz="0" w:space="0" w:color="000000"/>
+                <w:top w:val="none" w:sz="0" w:space="0" w:color="000000"/>
+                <w:left w:val="none" w:sz="0" w:space="0" w:color="000000"/>
+                <w:right w:val="none" w:sz="0" w:space="0" w:color="000000"/>
+              </w:pBdr>
+              <w:spacing w:after="100" w:before="100" w:line="240"/>
+              <w:ind w:left="100" w:right="100" w:firstLine="0" w:firstLineChars="0"/>
+            </w:pPr>
+            <w:r>
+              <w:rPr>
+                <w:rFonts w:ascii="Arial" w:hAnsi="Arial" w:eastAsia="Arial" w:cs="Arial"/>
+                <w:i w:val="false"/>
+                <w:b w:val="false"/>
+                <w:u w:val="none"/>
+                <w:sz w:val="22"/>
+                <w:szCs w:val="22"/>
+                <w:color w:val="000000"/>
+              </w:rPr>
+              <w:t xml:space="preserve">0.85</w:t>
+            </w:r>
+          </w:p>
+        </w:tc>
+        <w:tc>
+          <w:tcPr>
+            <w:tcBorders>
+              <w:bottom w:val="none" w:sz="0" w:space="0" w:color="000000"/>
+              <w:top w:val="none" w:sz="0" w:space="0" w:color="000000"/>
+              <w:left w:val="none" w:sz="0" w:space="0" w:color="000000"/>
+              <w:right w:val="none" w:sz="0" w:space="0" w:color="000000"/>
+            </w:tcBorders>
+            <w:shd w:val="clear" w:color="auto" w:fill="FFFFFF"/>
+            <w:tcMar>
+              <w:top w:w="0" w:type="dxa"/>
+              <w:bottom w:w="0" w:type="dxa"/>
+              <w:left w:w="0" w:type="dxa"/>
+              <w:right w:w="0" w:type="dxa"/>
+            </w:tcMar>
+            <w:vAlign w:val="center"/>
+          </w:tcPr>
+          <w:p>
+            <w:pPr>
+              <w:pStyle w:val="Normal"/>
+              <w:jc w:val="left"/>
+              <w:pBdr>
+                <w:bottom w:val="none" w:sz="0" w:space="0" w:color="000000"/>
+                <w:top w:val="none" w:sz="0" w:space="0" w:color="000000"/>
+                <w:left w:val="none" w:sz="0" w:space="0" w:color="000000"/>
+                <w:right w:val="none" w:sz="0" w:space="0" w:color="000000"/>
+              </w:pBdr>
+              <w:spacing w:after="100" w:before="100" w:line="240"/>
+              <w:ind w:left="100" w:right="100" w:firstLine="0" w:firstLineChars="0"/>
+            </w:pPr>
+            <w:r>
+              <w:rPr>
+                <w:rFonts w:ascii="Arial" w:hAnsi="Arial" w:eastAsia="Arial" w:cs="Arial"/>
                 <w:i w:val="false"/>
                 <w:b w:val="false"/>
                 <w:u w:val="none"/>
@@ -2123,103 +2123,103 @@
             </w:pPr>
             <w:r>
               <w:rPr>
-                <w:rFonts w:ascii="Helvetica" w:hAnsi="Helvetica" w:eastAsia="Helvetica" w:cs="Helvetica"/>
-                <w:i w:val="false"/>
-                <w:b w:val="false"/>
-                <w:u w:val="none"/>
-                <w:sz w:val="22"/>
-                <w:szCs w:val="22"/>
-                <w:color w:val="000000"/>
-              </w:rPr>
-              <w:t xml:space="preserve">0.18</w:t>
-            </w:r>
-          </w:p>
-        </w:tc>
-        <w:tc>
-          <w:tcPr>
-            <w:tcBorders>
-              <w:bottom w:val="none" w:sz="0" w:space="0" w:color="000000"/>
-              <w:top w:val="none" w:sz="0" w:space="0" w:color="000000"/>
-              <w:left w:val="none" w:sz="0" w:space="0" w:color="000000"/>
-              <w:right w:val="none" w:sz="0" w:space="0" w:color="000000"/>
-            </w:tcBorders>
-            <w:shd w:val="clear" w:color="auto" w:fill="FFFFFF"/>
-            <w:tcMar>
-              <w:top w:w="0" w:type="dxa"/>
-              <w:bottom w:w="0" w:type="dxa"/>
-              <w:left w:w="0" w:type="dxa"/>
-              <w:right w:w="0" w:type="dxa"/>
-            </w:tcMar>
-            <w:vAlign w:val="center"/>
-          </w:tcPr>
-          <w:p>
-            <w:pPr>
-              <w:pStyle w:val="Normal"/>
-              <w:jc w:val="left"/>
-              <w:pBdr>
-                <w:bottom w:val="none" w:sz="0" w:space="0" w:color="000000"/>
-                <w:top w:val="none" w:sz="0" w:space="0" w:color="000000"/>
-                <w:left w:val="none" w:sz="0" w:space="0" w:color="000000"/>
-                <w:right w:val="none" w:sz="0" w:space="0" w:color="000000"/>
-              </w:pBdr>
-              <w:spacing w:after="100" w:before="100" w:line="240"/>
-              <w:ind w:left="100" w:right="100" w:firstLine="0" w:firstLineChars="0"/>
-            </w:pPr>
-            <w:r>
-              <w:rPr>
-                <w:rFonts w:ascii="Helvetica" w:hAnsi="Helvetica" w:eastAsia="Helvetica" w:cs="Helvetica"/>
-                <w:i w:val="false"/>
-                <w:b w:val="false"/>
-                <w:u w:val="none"/>
-                <w:sz w:val="22"/>
-                <w:szCs w:val="22"/>
-                <w:color w:val="000000"/>
-              </w:rPr>
-              <w:t xml:space="preserve">1.85</w:t>
-            </w:r>
-          </w:p>
-        </w:tc>
-        <w:tc>
-          <w:tcPr>
-            <w:tcBorders>
-              <w:bottom w:val="none" w:sz="0" w:space="0" w:color="000000"/>
-              <w:top w:val="none" w:sz="0" w:space="0" w:color="000000"/>
-              <w:left w:val="none" w:sz="0" w:space="0" w:color="000000"/>
-              <w:right w:val="none" w:sz="0" w:space="0" w:color="000000"/>
-            </w:tcBorders>
-            <w:shd w:val="clear" w:color="auto" w:fill="FFFFFF"/>
-            <w:tcMar>
-              <w:top w:w="0" w:type="dxa"/>
-              <w:bottom w:w="0" w:type="dxa"/>
-              <w:left w:w="0" w:type="dxa"/>
-              <w:right w:w="0" w:type="dxa"/>
-            </w:tcMar>
-            <w:vAlign w:val="center"/>
-          </w:tcPr>
-          <w:p>
-            <w:pPr>
-              <w:pStyle w:val="Normal"/>
-              <w:jc w:val="left"/>
-              <w:pBdr>
-                <w:bottom w:val="none" w:sz="0" w:space="0" w:color="000000"/>
-                <w:top w:val="none" w:sz="0" w:space="0" w:color="000000"/>
-                <w:left w:val="none" w:sz="0" w:space="0" w:color="000000"/>
-                <w:right w:val="none" w:sz="0" w:space="0" w:color="000000"/>
-              </w:pBdr>
-              <w:spacing w:after="100" w:before="100" w:line="240"/>
-              <w:ind w:left="100" w:right="100" w:firstLine="0" w:firstLineChars="0"/>
-            </w:pPr>
-            <w:r>
-              <w:rPr>
-                <w:rFonts w:ascii="Helvetica" w:hAnsi="Helvetica" w:eastAsia="Helvetica" w:cs="Helvetica"/>
-                <w:i w:val="false"/>
-                <w:b w:val="false"/>
-                <w:u w:val="none"/>
-                <w:sz w:val="22"/>
-                <w:szCs w:val="22"/>
-                <w:color w:val="000000"/>
-              </w:rPr>
-              <w:t xml:space="preserve">▇▃▁▁▁</w:t>
+                <w:rFonts w:ascii="Arial" w:hAnsi="Arial" w:eastAsia="Arial" w:cs="Arial"/>
+                <w:i w:val="false"/>
+                <w:b w:val="false"/>
+                <w:u w:val="none"/>
+                <w:sz w:val="22"/>
+                <w:szCs w:val="22"/>
+                <w:color w:val="000000"/>
+              </w:rPr>
+              <w:t xml:space="preserve">0.00</w:t>
+            </w:r>
+          </w:p>
+        </w:tc>
+        <w:tc>
+          <w:tcPr>
+            <w:tcBorders>
+              <w:bottom w:val="none" w:sz="0" w:space="0" w:color="000000"/>
+              <w:top w:val="none" w:sz="0" w:space="0" w:color="000000"/>
+              <w:left w:val="none" w:sz="0" w:space="0" w:color="000000"/>
+              <w:right w:val="none" w:sz="0" w:space="0" w:color="000000"/>
+            </w:tcBorders>
+            <w:shd w:val="clear" w:color="auto" w:fill="FFFFFF"/>
+            <w:tcMar>
+              <w:top w:w="0" w:type="dxa"/>
+              <w:bottom w:w="0" w:type="dxa"/>
+              <w:left w:w="0" w:type="dxa"/>
+              <w:right w:w="0" w:type="dxa"/>
+            </w:tcMar>
+            <w:vAlign w:val="center"/>
+          </w:tcPr>
+          <w:p>
+            <w:pPr>
+              <w:pStyle w:val="Normal"/>
+              <w:jc w:val="left"/>
+              <w:pBdr>
+                <w:bottom w:val="none" w:sz="0" w:space="0" w:color="000000"/>
+                <w:top w:val="none" w:sz="0" w:space="0" w:color="000000"/>
+                <w:left w:val="none" w:sz="0" w:space="0" w:color="000000"/>
+                <w:right w:val="none" w:sz="0" w:space="0" w:color="000000"/>
+              </w:pBdr>
+              <w:spacing w:after="100" w:before="100" w:line="240"/>
+              <w:ind w:left="100" w:right="100" w:firstLine="0" w:firstLineChars="0"/>
+            </w:pPr>
+            <w:r>
+              <w:rPr>
+                <w:rFonts w:ascii="Arial" w:hAnsi="Arial" w:eastAsia="Arial" w:cs="Arial"/>
+                <w:i w:val="false"/>
+                <w:b w:val="false"/>
+                <w:u w:val="none"/>
+                <w:sz w:val="22"/>
+                <w:szCs w:val="22"/>
+                <w:color w:val="000000"/>
+              </w:rPr>
+              <w:t xml:space="preserve">4.82</w:t>
+            </w:r>
+          </w:p>
+        </w:tc>
+        <w:tc>
+          <w:tcPr>
+            <w:tcBorders>
+              <w:bottom w:val="none" w:sz="0" w:space="0" w:color="000000"/>
+              <w:top w:val="none" w:sz="0" w:space="0" w:color="000000"/>
+              <w:left w:val="none" w:sz="0" w:space="0" w:color="000000"/>
+              <w:right w:val="none" w:sz="0" w:space="0" w:color="000000"/>
+            </w:tcBorders>
+            <w:shd w:val="clear" w:color="auto" w:fill="FFFFFF"/>
+            <w:tcMar>
+              <w:top w:w="0" w:type="dxa"/>
+              <w:bottom w:w="0" w:type="dxa"/>
+              <w:left w:w="0" w:type="dxa"/>
+              <w:right w:w="0" w:type="dxa"/>
+            </w:tcMar>
+            <w:vAlign w:val="center"/>
+          </w:tcPr>
+          <w:p>
+            <w:pPr>
+              <w:pStyle w:val="Normal"/>
+              <w:jc w:val="left"/>
+              <w:pBdr>
+                <w:bottom w:val="none" w:sz="0" w:space="0" w:color="000000"/>
+                <w:top w:val="none" w:sz="0" w:space="0" w:color="000000"/>
+                <w:left w:val="none" w:sz="0" w:space="0" w:color="000000"/>
+                <w:right w:val="none" w:sz="0" w:space="0" w:color="000000"/>
+              </w:pBdr>
+              <w:spacing w:after="100" w:before="100" w:line="240"/>
+              <w:ind w:left="100" w:right="100" w:firstLine="0" w:firstLineChars="0"/>
+            </w:pPr>
+            <w:r>
+              <w:rPr>
+                <w:rFonts w:ascii="Arial" w:hAnsi="Arial" w:eastAsia="Arial" w:cs="Arial"/>
+                <w:i w:val="false"/>
+                <w:b w:val="false"/>
+                <w:u w:val="none"/>
+                <w:sz w:val="22"/>
+                <w:szCs w:val="22"/>
+                <w:color w:val="000000"/>
+              </w:rPr>
+              <w:t xml:space="preserve">▇▁▂▁</w:t>
             </w:r>
           </w:p>
         </w:tc>
@@ -2261,7 +2261,7 @@
             </w:pPr>
             <w:r>
               <w:rPr>
-                <w:rFonts w:ascii="Helvetica" w:hAnsi="Helvetica" w:eastAsia="Helvetica" w:cs="Helvetica"/>
+                <w:rFonts w:ascii="Arial" w:hAnsi="Arial" w:eastAsia="Arial" w:cs="Arial"/>
                 <w:i w:val="false"/>
                 <w:b w:val="false"/>
                 <w:u w:val="none"/>
@@ -2305,95 +2305,95 @@
             </w:pPr>
             <w:r>
               <w:rPr>
-                <w:rFonts w:ascii="Helvetica" w:hAnsi="Helvetica" w:eastAsia="Helvetica" w:cs="Helvetica"/>
-                <w:i w:val="false"/>
-                <w:b w:val="false"/>
-                <w:u w:val="none"/>
-                <w:sz w:val="22"/>
-                <w:szCs w:val="22"/>
-                <w:color w:val="000000"/>
-              </w:rPr>
-              <w:t xml:space="preserve">10.23</w:t>
-            </w:r>
-          </w:p>
-        </w:tc>
-        <w:tc>
-          <w:tcPr>
-            <w:tcBorders>
-              <w:bottom w:val="none" w:sz="0" w:space="0" w:color="000000"/>
-              <w:top w:val="none" w:sz="0" w:space="0" w:color="000000"/>
-              <w:left w:val="none" w:sz="0" w:space="0" w:color="000000"/>
-              <w:right w:val="none" w:sz="0" w:space="0" w:color="000000"/>
-            </w:tcBorders>
-            <w:shd w:val="clear" w:color="auto" w:fill="FFFFFF"/>
-            <w:tcMar>
-              <w:top w:w="0" w:type="dxa"/>
-              <w:bottom w:w="0" w:type="dxa"/>
-              <w:left w:w="0" w:type="dxa"/>
-              <w:right w:w="0" w:type="dxa"/>
-            </w:tcMar>
-            <w:vAlign w:val="center"/>
-          </w:tcPr>
-          <w:p>
-            <w:pPr>
-              <w:pStyle w:val="Normal"/>
-              <w:jc w:val="left"/>
-              <w:pBdr>
-                <w:bottom w:val="none" w:sz="0" w:space="0" w:color="000000"/>
-                <w:top w:val="none" w:sz="0" w:space="0" w:color="000000"/>
-                <w:left w:val="none" w:sz="0" w:space="0" w:color="000000"/>
-                <w:right w:val="none" w:sz="0" w:space="0" w:color="000000"/>
-              </w:pBdr>
-              <w:spacing w:after="100" w:before="100" w:line="240"/>
-              <w:ind w:left="100" w:right="100" w:firstLine="0" w:firstLineChars="0"/>
-            </w:pPr>
-            <w:r>
-              <w:rPr>
-                <w:rFonts w:ascii="Helvetica" w:hAnsi="Helvetica" w:eastAsia="Helvetica" w:cs="Helvetica"/>
-                <w:i w:val="false"/>
-                <w:b w:val="false"/>
-                <w:u w:val="none"/>
-                <w:sz w:val="22"/>
-                <w:szCs w:val="22"/>
-                <w:color w:val="000000"/>
-              </w:rPr>
-              <w:t xml:space="preserve">4.38</w:t>
-            </w:r>
-          </w:p>
-        </w:tc>
-        <w:tc>
-          <w:tcPr>
-            <w:tcBorders>
-              <w:bottom w:val="none" w:sz="0" w:space="0" w:color="000000"/>
-              <w:top w:val="none" w:sz="0" w:space="0" w:color="000000"/>
-              <w:left w:val="none" w:sz="0" w:space="0" w:color="000000"/>
-              <w:right w:val="none" w:sz="0" w:space="0" w:color="000000"/>
-            </w:tcBorders>
-            <w:shd w:val="clear" w:color="auto" w:fill="FFFFFF"/>
-            <w:tcMar>
-              <w:top w:w="0" w:type="dxa"/>
-              <w:bottom w:w="0" w:type="dxa"/>
-              <w:left w:w="0" w:type="dxa"/>
-              <w:right w:w="0" w:type="dxa"/>
-            </w:tcMar>
-            <w:vAlign w:val="center"/>
-          </w:tcPr>
-          <w:p>
-            <w:pPr>
-              <w:pStyle w:val="Normal"/>
-              <w:jc w:val="left"/>
-              <w:pBdr>
-                <w:bottom w:val="none" w:sz="0" w:space="0" w:color="000000"/>
-                <w:top w:val="none" w:sz="0" w:space="0" w:color="000000"/>
-                <w:left w:val="none" w:sz="0" w:space="0" w:color="000000"/>
-                <w:right w:val="none" w:sz="0" w:space="0" w:color="000000"/>
-              </w:pBdr>
-              <w:spacing w:after="100" w:before="100" w:line="240"/>
-              <w:ind w:left="100" w:right="100" w:firstLine="0" w:firstLineChars="0"/>
-            </w:pPr>
-            <w:r>
-              <w:rPr>
-                <w:rFonts w:ascii="Helvetica" w:hAnsi="Helvetica" w:eastAsia="Helvetica" w:cs="Helvetica"/>
+                <w:rFonts w:ascii="Arial" w:hAnsi="Arial" w:eastAsia="Arial" w:cs="Arial"/>
+                <w:i w:val="false"/>
+                <w:b w:val="false"/>
+                <w:u w:val="none"/>
+                <w:sz w:val="22"/>
+                <w:szCs w:val="22"/>
+                <w:color w:val="000000"/>
+              </w:rPr>
+              <w:t xml:space="preserve">10.25</w:t>
+            </w:r>
+          </w:p>
+        </w:tc>
+        <w:tc>
+          <w:tcPr>
+            <w:tcBorders>
+              <w:bottom w:val="none" w:sz="0" w:space="0" w:color="000000"/>
+              <w:top w:val="none" w:sz="0" w:space="0" w:color="000000"/>
+              <w:left w:val="none" w:sz="0" w:space="0" w:color="000000"/>
+              <w:right w:val="none" w:sz="0" w:space="0" w:color="000000"/>
+            </w:tcBorders>
+            <w:shd w:val="clear" w:color="auto" w:fill="FFFFFF"/>
+            <w:tcMar>
+              <w:top w:w="0" w:type="dxa"/>
+              <w:bottom w:w="0" w:type="dxa"/>
+              <w:left w:w="0" w:type="dxa"/>
+              <w:right w:w="0" w:type="dxa"/>
+            </w:tcMar>
+            <w:vAlign w:val="center"/>
+          </w:tcPr>
+          <w:p>
+            <w:pPr>
+              <w:pStyle w:val="Normal"/>
+              <w:jc w:val="left"/>
+              <w:pBdr>
+                <w:bottom w:val="none" w:sz="0" w:space="0" w:color="000000"/>
+                <w:top w:val="none" w:sz="0" w:space="0" w:color="000000"/>
+                <w:left w:val="none" w:sz="0" w:space="0" w:color="000000"/>
+                <w:right w:val="none" w:sz="0" w:space="0" w:color="000000"/>
+              </w:pBdr>
+              <w:spacing w:after="100" w:before="100" w:line="240"/>
+              <w:ind w:left="100" w:right="100" w:firstLine="0" w:firstLineChars="0"/>
+            </w:pPr>
+            <w:r>
+              <w:rPr>
+                <w:rFonts w:ascii="Arial" w:hAnsi="Arial" w:eastAsia="Arial" w:cs="Arial"/>
+                <w:i w:val="false"/>
+                <w:b w:val="false"/>
+                <w:u w:val="none"/>
+                <w:sz w:val="22"/>
+                <w:szCs w:val="22"/>
+                <w:color w:val="000000"/>
+              </w:rPr>
+              <w:t xml:space="preserve">4.33</w:t>
+            </w:r>
+          </w:p>
+        </w:tc>
+        <w:tc>
+          <w:tcPr>
+            <w:tcBorders>
+              <w:bottom w:val="none" w:sz="0" w:space="0" w:color="000000"/>
+              <w:top w:val="none" w:sz="0" w:space="0" w:color="000000"/>
+              <w:left w:val="none" w:sz="0" w:space="0" w:color="000000"/>
+              <w:right w:val="none" w:sz="0" w:space="0" w:color="000000"/>
+            </w:tcBorders>
+            <w:shd w:val="clear" w:color="auto" w:fill="FFFFFF"/>
+            <w:tcMar>
+              <w:top w:w="0" w:type="dxa"/>
+              <w:bottom w:w="0" w:type="dxa"/>
+              <w:left w:w="0" w:type="dxa"/>
+              <w:right w:w="0" w:type="dxa"/>
+            </w:tcMar>
+            <w:vAlign w:val="center"/>
+          </w:tcPr>
+          <w:p>
+            <w:pPr>
+              <w:pStyle w:val="Normal"/>
+              <w:jc w:val="left"/>
+              <w:pBdr>
+                <w:bottom w:val="none" w:sz="0" w:space="0" w:color="000000"/>
+                <w:top w:val="none" w:sz="0" w:space="0" w:color="000000"/>
+                <w:left w:val="none" w:sz="0" w:space="0" w:color="000000"/>
+                <w:right w:val="none" w:sz="0" w:space="0" w:color="000000"/>
+              </w:pBdr>
+              <w:spacing w:after="100" w:before="100" w:line="240"/>
+              <w:ind w:left="100" w:right="100" w:firstLine="0" w:firstLineChars="0"/>
+            </w:pPr>
+            <w:r>
+              <w:rPr>
+                <w:rFonts w:ascii="Arial" w:hAnsi="Arial" w:eastAsia="Arial" w:cs="Arial"/>
                 <w:i w:val="false"/>
                 <w:b w:val="false"/>
                 <w:u w:val="none"/>
@@ -2437,95 +2437,95 @@
             </w:pPr>
             <w:r>
               <w:rPr>
-                <w:rFonts w:ascii="Helvetica" w:hAnsi="Helvetica" w:eastAsia="Helvetica" w:cs="Helvetica"/>
-                <w:i w:val="false"/>
-                <w:b w:val="false"/>
-                <w:u w:val="none"/>
-                <w:sz w:val="22"/>
-                <w:szCs w:val="22"/>
-                <w:color w:val="000000"/>
-              </w:rPr>
-              <w:t xml:space="preserve">9.99</w:t>
-            </w:r>
-          </w:p>
-        </w:tc>
-        <w:tc>
-          <w:tcPr>
-            <w:tcBorders>
-              <w:bottom w:val="none" w:sz="0" w:space="0" w:color="000000"/>
-              <w:top w:val="none" w:sz="0" w:space="0" w:color="000000"/>
-              <w:left w:val="none" w:sz="0" w:space="0" w:color="000000"/>
-              <w:right w:val="none" w:sz="0" w:space="0" w:color="000000"/>
-            </w:tcBorders>
-            <w:shd w:val="clear" w:color="auto" w:fill="FFFFFF"/>
-            <w:tcMar>
-              <w:top w:w="0" w:type="dxa"/>
-              <w:bottom w:w="0" w:type="dxa"/>
-              <w:left w:w="0" w:type="dxa"/>
-              <w:right w:w="0" w:type="dxa"/>
-            </w:tcMar>
-            <w:vAlign w:val="center"/>
-          </w:tcPr>
-          <w:p>
-            <w:pPr>
-              <w:pStyle w:val="Normal"/>
-              <w:jc w:val="left"/>
-              <w:pBdr>
-                <w:bottom w:val="none" w:sz="0" w:space="0" w:color="000000"/>
-                <w:top w:val="none" w:sz="0" w:space="0" w:color="000000"/>
-                <w:left w:val="none" w:sz="0" w:space="0" w:color="000000"/>
-                <w:right w:val="none" w:sz="0" w:space="0" w:color="000000"/>
-              </w:pBdr>
-              <w:spacing w:after="100" w:before="100" w:line="240"/>
-              <w:ind w:left="100" w:right="100" w:firstLine="0" w:firstLineChars="0"/>
-            </w:pPr>
-            <w:r>
-              <w:rPr>
-                <w:rFonts w:ascii="Helvetica" w:hAnsi="Helvetica" w:eastAsia="Helvetica" w:cs="Helvetica"/>
-                <w:i w:val="false"/>
-                <w:b w:val="false"/>
-                <w:u w:val="none"/>
-                <w:sz w:val="22"/>
-                <w:szCs w:val="22"/>
-                <w:color w:val="000000"/>
-              </w:rPr>
-              <w:t xml:space="preserve">22.85</w:t>
-            </w:r>
-          </w:p>
-        </w:tc>
-        <w:tc>
-          <w:tcPr>
-            <w:tcBorders>
-              <w:bottom w:val="none" w:sz="0" w:space="0" w:color="000000"/>
-              <w:top w:val="none" w:sz="0" w:space="0" w:color="000000"/>
-              <w:left w:val="none" w:sz="0" w:space="0" w:color="000000"/>
-              <w:right w:val="none" w:sz="0" w:space="0" w:color="000000"/>
-            </w:tcBorders>
-            <w:shd w:val="clear" w:color="auto" w:fill="FFFFFF"/>
-            <w:tcMar>
-              <w:top w:w="0" w:type="dxa"/>
-              <w:bottom w:w="0" w:type="dxa"/>
-              <w:left w:w="0" w:type="dxa"/>
-              <w:right w:w="0" w:type="dxa"/>
-            </w:tcMar>
-            <w:vAlign w:val="center"/>
-          </w:tcPr>
-          <w:p>
-            <w:pPr>
-              <w:pStyle w:val="Normal"/>
-              <w:jc w:val="left"/>
-              <w:pBdr>
-                <w:bottom w:val="none" w:sz="0" w:space="0" w:color="000000"/>
-                <w:top w:val="none" w:sz="0" w:space="0" w:color="000000"/>
-                <w:left w:val="none" w:sz="0" w:space="0" w:color="000000"/>
-                <w:right w:val="none" w:sz="0" w:space="0" w:color="000000"/>
-              </w:pBdr>
-              <w:spacing w:after="100" w:before="100" w:line="240"/>
-              <w:ind w:left="100" w:right="100" w:firstLine="0" w:firstLineChars="0"/>
-            </w:pPr>
-            <w:r>
-              <w:rPr>
-                <w:rFonts w:ascii="Helvetica" w:hAnsi="Helvetica" w:eastAsia="Helvetica" w:cs="Helvetica"/>
+                <w:rFonts w:ascii="Arial" w:hAnsi="Arial" w:eastAsia="Arial" w:cs="Arial"/>
+                <w:i w:val="false"/>
+                <w:b w:val="false"/>
+                <w:u w:val="none"/>
+                <w:sz w:val="22"/>
+                <w:szCs w:val="22"/>
+                <w:color w:val="000000"/>
+              </w:rPr>
+              <w:t xml:space="preserve">10.08</w:t>
+            </w:r>
+          </w:p>
+        </w:tc>
+        <w:tc>
+          <w:tcPr>
+            <w:tcBorders>
+              <w:bottom w:val="none" w:sz="0" w:space="0" w:color="000000"/>
+              <w:top w:val="none" w:sz="0" w:space="0" w:color="000000"/>
+              <w:left w:val="none" w:sz="0" w:space="0" w:color="000000"/>
+              <w:right w:val="none" w:sz="0" w:space="0" w:color="000000"/>
+            </w:tcBorders>
+            <w:shd w:val="clear" w:color="auto" w:fill="FFFFFF"/>
+            <w:tcMar>
+              <w:top w:w="0" w:type="dxa"/>
+              <w:bottom w:w="0" w:type="dxa"/>
+              <w:left w:w="0" w:type="dxa"/>
+              <w:right w:w="0" w:type="dxa"/>
+            </w:tcMar>
+            <w:vAlign w:val="center"/>
+          </w:tcPr>
+          <w:p>
+            <w:pPr>
+              <w:pStyle w:val="Normal"/>
+              <w:jc w:val="left"/>
+              <w:pBdr>
+                <w:bottom w:val="none" w:sz="0" w:space="0" w:color="000000"/>
+                <w:top w:val="none" w:sz="0" w:space="0" w:color="000000"/>
+                <w:left w:val="none" w:sz="0" w:space="0" w:color="000000"/>
+                <w:right w:val="none" w:sz="0" w:space="0" w:color="000000"/>
+              </w:pBdr>
+              <w:spacing w:after="100" w:before="100" w:line="240"/>
+              <w:ind w:left="100" w:right="100" w:firstLine="0" w:firstLineChars="0"/>
+            </w:pPr>
+            <w:r>
+              <w:rPr>
+                <w:rFonts w:ascii="Arial" w:hAnsi="Arial" w:eastAsia="Arial" w:cs="Arial"/>
+                <w:i w:val="false"/>
+                <w:b w:val="false"/>
+                <w:u w:val="none"/>
+                <w:sz w:val="22"/>
+                <w:szCs w:val="22"/>
+                <w:color w:val="000000"/>
+              </w:rPr>
+              <w:t xml:space="preserve">22.65</w:t>
+            </w:r>
+          </w:p>
+        </w:tc>
+        <w:tc>
+          <w:tcPr>
+            <w:tcBorders>
+              <w:bottom w:val="none" w:sz="0" w:space="0" w:color="000000"/>
+              <w:top w:val="none" w:sz="0" w:space="0" w:color="000000"/>
+              <w:left w:val="none" w:sz="0" w:space="0" w:color="000000"/>
+              <w:right w:val="none" w:sz="0" w:space="0" w:color="000000"/>
+            </w:tcBorders>
+            <w:shd w:val="clear" w:color="auto" w:fill="FFFFFF"/>
+            <w:tcMar>
+              <w:top w:w="0" w:type="dxa"/>
+              <w:bottom w:w="0" w:type="dxa"/>
+              <w:left w:w="0" w:type="dxa"/>
+              <w:right w:w="0" w:type="dxa"/>
+            </w:tcMar>
+            <w:vAlign w:val="center"/>
+          </w:tcPr>
+          <w:p>
+            <w:pPr>
+              <w:pStyle w:val="Normal"/>
+              <w:jc w:val="left"/>
+              <w:pBdr>
+                <w:bottom w:val="none" w:sz="0" w:space="0" w:color="000000"/>
+                <w:top w:val="none" w:sz="0" w:space="0" w:color="000000"/>
+                <w:left w:val="none" w:sz="0" w:space="0" w:color="000000"/>
+                <w:right w:val="none" w:sz="0" w:space="0" w:color="000000"/>
+              </w:pBdr>
+              <w:spacing w:after="100" w:before="100" w:line="240"/>
+              <w:ind w:left="100" w:right="100" w:firstLine="0" w:firstLineChars="0"/>
+            </w:pPr>
+            <w:r>
+              <w:rPr>
+                <w:rFonts w:ascii="Arial" w:hAnsi="Arial" w:eastAsia="Arial" w:cs="Arial"/>
                 <w:i w:val="false"/>
                 <w:b w:val="false"/>
                 <w:u w:val="none"/>
@@ -2575,7 +2575,7 @@
             </w:pPr>
             <w:r>
               <w:rPr>
-                <w:rFonts w:ascii="Helvetica" w:hAnsi="Helvetica" w:eastAsia="Helvetica" w:cs="Helvetica"/>
+                <w:rFonts w:ascii="Arial" w:hAnsi="Arial" w:eastAsia="Arial" w:cs="Arial"/>
                 <w:i w:val="false"/>
                 <w:b w:val="false"/>
                 <w:u w:val="none"/>
@@ -2619,235 +2619,235 @@
             </w:pPr>
             <w:r>
               <w:rPr>
-                <w:rFonts w:ascii="Helvetica" w:hAnsi="Helvetica" w:eastAsia="Helvetica" w:cs="Helvetica"/>
-                <w:i w:val="false"/>
-                <w:b w:val="false"/>
-                <w:u w:val="none"/>
-                <w:sz w:val="22"/>
-                <w:szCs w:val="22"/>
-                <w:color w:val="000000"/>
-              </w:rPr>
-              <w:t xml:space="preserve">0.88</w:t>
-            </w:r>
-          </w:p>
-        </w:tc>
-        <w:tc>
-          <w:tcPr>
-            <w:tcBorders>
-              <w:bottom w:val="none" w:sz="0" w:space="0" w:color="000000"/>
-              <w:top w:val="none" w:sz="0" w:space="0" w:color="000000"/>
-              <w:left w:val="none" w:sz="0" w:space="0" w:color="000000"/>
-              <w:right w:val="none" w:sz="0" w:space="0" w:color="000000"/>
-            </w:tcBorders>
-            <w:shd w:val="clear" w:color="auto" w:fill="FFFFFF"/>
-            <w:tcMar>
-              <w:top w:w="0" w:type="dxa"/>
-              <w:bottom w:w="0" w:type="dxa"/>
-              <w:left w:w="0" w:type="dxa"/>
-              <w:right w:w="0" w:type="dxa"/>
-            </w:tcMar>
-            <w:vAlign w:val="center"/>
-          </w:tcPr>
-          <w:p>
-            <w:pPr>
-              <w:pStyle w:val="Normal"/>
-              <w:jc w:val="left"/>
-              <w:pBdr>
-                <w:bottom w:val="none" w:sz="0" w:space="0" w:color="000000"/>
-                <w:top w:val="none" w:sz="0" w:space="0" w:color="000000"/>
-                <w:left w:val="none" w:sz="0" w:space="0" w:color="000000"/>
-                <w:right w:val="none" w:sz="0" w:space="0" w:color="000000"/>
-              </w:pBdr>
-              <w:spacing w:after="100" w:before="100" w:line="240"/>
-              <w:ind w:left="100" w:right="100" w:firstLine="0" w:firstLineChars="0"/>
-            </w:pPr>
-            <w:r>
-              <w:rPr>
-                <w:rFonts w:ascii="Helvetica" w:hAnsi="Helvetica" w:eastAsia="Helvetica" w:cs="Helvetica"/>
-                <w:i w:val="false"/>
-                <w:b w:val="false"/>
-                <w:u w:val="none"/>
-                <w:sz w:val="22"/>
-                <w:szCs w:val="22"/>
-                <w:color w:val="000000"/>
-              </w:rPr>
-              <w:t xml:space="preserve">0.67</w:t>
-            </w:r>
-          </w:p>
-        </w:tc>
-        <w:tc>
-          <w:tcPr>
-            <w:tcBorders>
-              <w:bottom w:val="none" w:sz="0" w:space="0" w:color="000000"/>
-              <w:top w:val="none" w:sz="0" w:space="0" w:color="000000"/>
-              <w:left w:val="none" w:sz="0" w:space="0" w:color="000000"/>
-              <w:right w:val="none" w:sz="0" w:space="0" w:color="000000"/>
-            </w:tcBorders>
-            <w:shd w:val="clear" w:color="auto" w:fill="FFFFFF"/>
-            <w:tcMar>
-              <w:top w:w="0" w:type="dxa"/>
-              <w:bottom w:w="0" w:type="dxa"/>
-              <w:left w:w="0" w:type="dxa"/>
-              <w:right w:w="0" w:type="dxa"/>
-            </w:tcMar>
-            <w:vAlign w:val="center"/>
-          </w:tcPr>
-          <w:p>
-            <w:pPr>
-              <w:pStyle w:val="Normal"/>
-              <w:jc w:val="left"/>
-              <w:pBdr>
-                <w:bottom w:val="none" w:sz="0" w:space="0" w:color="000000"/>
-                <w:top w:val="none" w:sz="0" w:space="0" w:color="000000"/>
-                <w:left w:val="none" w:sz="0" w:space="0" w:color="000000"/>
-                <w:right w:val="none" w:sz="0" w:space="0" w:color="000000"/>
-              </w:pBdr>
-              <w:spacing w:after="100" w:before="100" w:line="240"/>
-              <w:ind w:left="100" w:right="100" w:firstLine="0" w:firstLineChars="0"/>
-            </w:pPr>
-            <w:r>
-              <w:rPr>
-                <w:rFonts w:ascii="Helvetica" w:hAnsi="Helvetica" w:eastAsia="Helvetica" w:cs="Helvetica"/>
-                <w:i w:val="false"/>
-                <w:b w:val="false"/>
-                <w:u w:val="none"/>
-                <w:sz w:val="22"/>
-                <w:szCs w:val="22"/>
-                <w:color w:val="000000"/>
-              </w:rPr>
-              <w:t xml:space="preserve">0.05</w:t>
-            </w:r>
-          </w:p>
-        </w:tc>
-        <w:tc>
-          <w:tcPr>
-            <w:tcBorders>
-              <w:bottom w:val="none" w:sz="0" w:space="0" w:color="000000"/>
-              <w:top w:val="none" w:sz="0" w:space="0" w:color="000000"/>
-              <w:left w:val="none" w:sz="0" w:space="0" w:color="000000"/>
-              <w:right w:val="none" w:sz="0" w:space="0" w:color="000000"/>
-            </w:tcBorders>
-            <w:shd w:val="clear" w:color="auto" w:fill="FFFFFF"/>
-            <w:tcMar>
-              <w:top w:w="0" w:type="dxa"/>
-              <w:bottom w:w="0" w:type="dxa"/>
-              <w:left w:w="0" w:type="dxa"/>
-              <w:right w:w="0" w:type="dxa"/>
-            </w:tcMar>
-            <w:vAlign w:val="center"/>
-          </w:tcPr>
-          <w:p>
-            <w:pPr>
-              <w:pStyle w:val="Normal"/>
-              <w:jc w:val="left"/>
-              <w:pBdr>
-                <w:bottom w:val="none" w:sz="0" w:space="0" w:color="000000"/>
-                <w:top w:val="none" w:sz="0" w:space="0" w:color="000000"/>
-                <w:left w:val="none" w:sz="0" w:space="0" w:color="000000"/>
-                <w:right w:val="none" w:sz="0" w:space="0" w:color="000000"/>
-              </w:pBdr>
-              <w:spacing w:after="100" w:before="100" w:line="240"/>
-              <w:ind w:left="100" w:right="100" w:firstLine="0" w:firstLineChars="0"/>
-            </w:pPr>
-            <w:r>
-              <w:rPr>
-                <w:rFonts w:ascii="Helvetica" w:hAnsi="Helvetica" w:eastAsia="Helvetica" w:cs="Helvetica"/>
-                <w:i w:val="false"/>
-                <w:b w:val="false"/>
-                <w:u w:val="none"/>
-                <w:sz w:val="22"/>
-                <w:szCs w:val="22"/>
-                <w:color w:val="000000"/>
-              </w:rPr>
-              <w:t xml:space="preserve">0.66</w:t>
-            </w:r>
-          </w:p>
-        </w:tc>
-        <w:tc>
-          <w:tcPr>
-            <w:tcBorders>
-              <w:bottom w:val="none" w:sz="0" w:space="0" w:color="000000"/>
-              <w:top w:val="none" w:sz="0" w:space="0" w:color="000000"/>
-              <w:left w:val="none" w:sz="0" w:space="0" w:color="000000"/>
-              <w:right w:val="none" w:sz="0" w:space="0" w:color="000000"/>
-            </w:tcBorders>
-            <w:shd w:val="clear" w:color="auto" w:fill="FFFFFF"/>
-            <w:tcMar>
-              <w:top w:w="0" w:type="dxa"/>
-              <w:bottom w:w="0" w:type="dxa"/>
-              <w:left w:w="0" w:type="dxa"/>
-              <w:right w:w="0" w:type="dxa"/>
-            </w:tcMar>
-            <w:vAlign w:val="center"/>
-          </w:tcPr>
-          <w:p>
-            <w:pPr>
-              <w:pStyle w:val="Normal"/>
-              <w:jc w:val="left"/>
-              <w:pBdr>
-                <w:bottom w:val="none" w:sz="0" w:space="0" w:color="000000"/>
-                <w:top w:val="none" w:sz="0" w:space="0" w:color="000000"/>
-                <w:left w:val="none" w:sz="0" w:space="0" w:color="000000"/>
-                <w:right w:val="none" w:sz="0" w:space="0" w:color="000000"/>
-              </w:pBdr>
-              <w:spacing w:after="100" w:before="100" w:line="240"/>
-              <w:ind w:left="100" w:right="100" w:firstLine="0" w:firstLineChars="0"/>
-            </w:pPr>
-            <w:r>
-              <w:rPr>
-                <w:rFonts w:ascii="Helvetica" w:hAnsi="Helvetica" w:eastAsia="Helvetica" w:cs="Helvetica"/>
-                <w:i w:val="false"/>
-                <w:b w:val="false"/>
-                <w:u w:val="none"/>
-                <w:sz w:val="22"/>
-                <w:szCs w:val="22"/>
-                <w:color w:val="000000"/>
-              </w:rPr>
-              <w:t xml:space="preserve">4.89</w:t>
-            </w:r>
-          </w:p>
-        </w:tc>
-        <w:tc>
-          <w:tcPr>
-            <w:tcBorders>
-              <w:bottom w:val="none" w:sz="0" w:space="0" w:color="000000"/>
-              <w:top w:val="none" w:sz="0" w:space="0" w:color="000000"/>
-              <w:left w:val="none" w:sz="0" w:space="0" w:color="000000"/>
-              <w:right w:val="none" w:sz="0" w:space="0" w:color="000000"/>
-            </w:tcBorders>
-            <w:shd w:val="clear" w:color="auto" w:fill="FFFFFF"/>
-            <w:tcMar>
-              <w:top w:w="0" w:type="dxa"/>
-              <w:bottom w:w="0" w:type="dxa"/>
-              <w:left w:w="0" w:type="dxa"/>
-              <w:right w:w="0" w:type="dxa"/>
-            </w:tcMar>
-            <w:vAlign w:val="center"/>
-          </w:tcPr>
-          <w:p>
-            <w:pPr>
-              <w:pStyle w:val="Normal"/>
-              <w:jc w:val="left"/>
-              <w:pBdr>
-                <w:bottom w:val="none" w:sz="0" w:space="0" w:color="000000"/>
-                <w:top w:val="none" w:sz="0" w:space="0" w:color="000000"/>
-                <w:left w:val="none" w:sz="0" w:space="0" w:color="000000"/>
-                <w:right w:val="none" w:sz="0" w:space="0" w:color="000000"/>
-              </w:pBdr>
-              <w:spacing w:after="100" w:before="100" w:line="240"/>
-              <w:ind w:left="100" w:right="100" w:firstLine="0" w:firstLineChars="0"/>
-            </w:pPr>
-            <w:r>
-              <w:rPr>
-                <w:rFonts w:ascii="Helvetica" w:hAnsi="Helvetica" w:eastAsia="Helvetica" w:cs="Helvetica"/>
-                <w:i w:val="false"/>
-                <w:b w:val="false"/>
-                <w:u w:val="none"/>
-                <w:sz w:val="22"/>
-                <w:szCs w:val="22"/>
-                <w:color w:val="000000"/>
-              </w:rPr>
-              <w:t xml:space="preserve">▅▇▁▁</w:t>
+                <w:rFonts w:ascii="Arial" w:hAnsi="Arial" w:eastAsia="Arial" w:cs="Arial"/>
+                <w:i w:val="false"/>
+                <w:b w:val="false"/>
+                <w:u w:val="none"/>
+                <w:sz w:val="22"/>
+                <w:szCs w:val="22"/>
+                <w:color w:val="000000"/>
+              </w:rPr>
+              <w:t xml:space="preserve">0.41</w:t>
+            </w:r>
+          </w:p>
+        </w:tc>
+        <w:tc>
+          <w:tcPr>
+            <w:tcBorders>
+              <w:bottom w:val="none" w:sz="0" w:space="0" w:color="000000"/>
+              <w:top w:val="none" w:sz="0" w:space="0" w:color="000000"/>
+              <w:left w:val="none" w:sz="0" w:space="0" w:color="000000"/>
+              <w:right w:val="none" w:sz="0" w:space="0" w:color="000000"/>
+            </w:tcBorders>
+            <w:shd w:val="clear" w:color="auto" w:fill="FFFFFF"/>
+            <w:tcMar>
+              <w:top w:w="0" w:type="dxa"/>
+              <w:bottom w:w="0" w:type="dxa"/>
+              <w:left w:w="0" w:type="dxa"/>
+              <w:right w:w="0" w:type="dxa"/>
+            </w:tcMar>
+            <w:vAlign w:val="center"/>
+          </w:tcPr>
+          <w:p>
+            <w:pPr>
+              <w:pStyle w:val="Normal"/>
+              <w:jc w:val="left"/>
+              <w:pBdr>
+                <w:bottom w:val="none" w:sz="0" w:space="0" w:color="000000"/>
+                <w:top w:val="none" w:sz="0" w:space="0" w:color="000000"/>
+                <w:left w:val="none" w:sz="0" w:space="0" w:color="000000"/>
+                <w:right w:val="none" w:sz="0" w:space="0" w:color="000000"/>
+              </w:pBdr>
+              <w:spacing w:after="100" w:before="100" w:line="240"/>
+              <w:ind w:left="100" w:right="100" w:firstLine="0" w:firstLineChars="0"/>
+            </w:pPr>
+            <w:r>
+              <w:rPr>
+                <w:rFonts w:ascii="Arial" w:hAnsi="Arial" w:eastAsia="Arial" w:cs="Arial"/>
+                <w:i w:val="false"/>
+                <w:b w:val="false"/>
+                <w:u w:val="none"/>
+                <w:sz w:val="22"/>
+                <w:szCs w:val="22"/>
+                <w:color w:val="000000"/>
+              </w:rPr>
+              <w:t xml:space="preserve">0.14</w:t>
+            </w:r>
+          </w:p>
+        </w:tc>
+        <w:tc>
+          <w:tcPr>
+            <w:tcBorders>
+              <w:bottom w:val="none" w:sz="0" w:space="0" w:color="000000"/>
+              <w:top w:val="none" w:sz="0" w:space="0" w:color="000000"/>
+              <w:left w:val="none" w:sz="0" w:space="0" w:color="000000"/>
+              <w:right w:val="none" w:sz="0" w:space="0" w:color="000000"/>
+            </w:tcBorders>
+            <w:shd w:val="clear" w:color="auto" w:fill="FFFFFF"/>
+            <w:tcMar>
+              <w:top w:w="0" w:type="dxa"/>
+              <w:bottom w:w="0" w:type="dxa"/>
+              <w:left w:w="0" w:type="dxa"/>
+              <w:right w:w="0" w:type="dxa"/>
+            </w:tcMar>
+            <w:vAlign w:val="center"/>
+          </w:tcPr>
+          <w:p>
+            <w:pPr>
+              <w:pStyle w:val="Normal"/>
+              <w:jc w:val="left"/>
+              <w:pBdr>
+                <w:bottom w:val="none" w:sz="0" w:space="0" w:color="000000"/>
+                <w:top w:val="none" w:sz="0" w:space="0" w:color="000000"/>
+                <w:left w:val="none" w:sz="0" w:space="0" w:color="000000"/>
+                <w:right w:val="none" w:sz="0" w:space="0" w:color="000000"/>
+              </w:pBdr>
+              <w:spacing w:after="100" w:before="100" w:line="240"/>
+              <w:ind w:left="100" w:right="100" w:firstLine="0" w:firstLineChars="0"/>
+            </w:pPr>
+            <w:r>
+              <w:rPr>
+                <w:rFonts w:ascii="Arial" w:hAnsi="Arial" w:eastAsia="Arial" w:cs="Arial"/>
+                <w:i w:val="false"/>
+                <w:b w:val="false"/>
+                <w:u w:val="none"/>
+                <w:sz w:val="22"/>
+                <w:szCs w:val="22"/>
+                <w:color w:val="000000"/>
+              </w:rPr>
+              <w:t xml:space="preserve">0.10</w:t>
+            </w:r>
+          </w:p>
+        </w:tc>
+        <w:tc>
+          <w:tcPr>
+            <w:tcBorders>
+              <w:bottom w:val="none" w:sz="0" w:space="0" w:color="000000"/>
+              <w:top w:val="none" w:sz="0" w:space="0" w:color="000000"/>
+              <w:left w:val="none" w:sz="0" w:space="0" w:color="000000"/>
+              <w:right w:val="none" w:sz="0" w:space="0" w:color="000000"/>
+            </w:tcBorders>
+            <w:shd w:val="clear" w:color="auto" w:fill="FFFFFF"/>
+            <w:tcMar>
+              <w:top w:w="0" w:type="dxa"/>
+              <w:bottom w:w="0" w:type="dxa"/>
+              <w:left w:w="0" w:type="dxa"/>
+              <w:right w:w="0" w:type="dxa"/>
+            </w:tcMar>
+            <w:vAlign w:val="center"/>
+          </w:tcPr>
+          <w:p>
+            <w:pPr>
+              <w:pStyle w:val="Normal"/>
+              <w:jc w:val="left"/>
+              <w:pBdr>
+                <w:bottom w:val="none" w:sz="0" w:space="0" w:color="000000"/>
+                <w:top w:val="none" w:sz="0" w:space="0" w:color="000000"/>
+                <w:left w:val="none" w:sz="0" w:space="0" w:color="000000"/>
+                <w:right w:val="none" w:sz="0" w:space="0" w:color="000000"/>
+              </w:pBdr>
+              <w:spacing w:after="100" w:before="100" w:line="240"/>
+              <w:ind w:left="100" w:right="100" w:firstLine="0" w:firstLineChars="0"/>
+            </w:pPr>
+            <w:r>
+              <w:rPr>
+                <w:rFonts w:ascii="Arial" w:hAnsi="Arial" w:eastAsia="Arial" w:cs="Arial"/>
+                <w:i w:val="false"/>
+                <w:b w:val="false"/>
+                <w:u w:val="none"/>
+                <w:sz w:val="22"/>
+                <w:szCs w:val="22"/>
+                <w:color w:val="000000"/>
+              </w:rPr>
+              <w:t xml:space="preserve">0.40</w:t>
+            </w:r>
+          </w:p>
+        </w:tc>
+        <w:tc>
+          <w:tcPr>
+            <w:tcBorders>
+              <w:bottom w:val="none" w:sz="0" w:space="0" w:color="000000"/>
+              <w:top w:val="none" w:sz="0" w:space="0" w:color="000000"/>
+              <w:left w:val="none" w:sz="0" w:space="0" w:color="000000"/>
+              <w:right w:val="none" w:sz="0" w:space="0" w:color="000000"/>
+            </w:tcBorders>
+            <w:shd w:val="clear" w:color="auto" w:fill="FFFFFF"/>
+            <w:tcMar>
+              <w:top w:w="0" w:type="dxa"/>
+              <w:bottom w:w="0" w:type="dxa"/>
+              <w:left w:w="0" w:type="dxa"/>
+              <w:right w:w="0" w:type="dxa"/>
+            </w:tcMar>
+            <w:vAlign w:val="center"/>
+          </w:tcPr>
+          <w:p>
+            <w:pPr>
+              <w:pStyle w:val="Normal"/>
+              <w:jc w:val="left"/>
+              <w:pBdr>
+                <w:bottom w:val="none" w:sz="0" w:space="0" w:color="000000"/>
+                <w:top w:val="none" w:sz="0" w:space="0" w:color="000000"/>
+                <w:left w:val="none" w:sz="0" w:space="0" w:color="000000"/>
+                <w:right w:val="none" w:sz="0" w:space="0" w:color="000000"/>
+              </w:pBdr>
+              <w:spacing w:after="100" w:before="100" w:line="240"/>
+              <w:ind w:left="100" w:right="100" w:firstLine="0" w:firstLineChars="0"/>
+            </w:pPr>
+            <w:r>
+              <w:rPr>
+                <w:rFonts w:ascii="Arial" w:hAnsi="Arial" w:eastAsia="Arial" w:cs="Arial"/>
+                <w:i w:val="false"/>
+                <w:b w:val="false"/>
+                <w:u w:val="none"/>
+                <w:sz w:val="22"/>
+                <w:szCs w:val="22"/>
+                <w:color w:val="000000"/>
+              </w:rPr>
+              <w:t xml:space="preserve">1.00</w:t>
+            </w:r>
+          </w:p>
+        </w:tc>
+        <w:tc>
+          <w:tcPr>
+            <w:tcBorders>
+              <w:bottom w:val="none" w:sz="0" w:space="0" w:color="000000"/>
+              <w:top w:val="none" w:sz="0" w:space="0" w:color="000000"/>
+              <w:left w:val="none" w:sz="0" w:space="0" w:color="000000"/>
+              <w:right w:val="none" w:sz="0" w:space="0" w:color="000000"/>
+            </w:tcBorders>
+            <w:shd w:val="clear" w:color="auto" w:fill="FFFFFF"/>
+            <w:tcMar>
+              <w:top w:w="0" w:type="dxa"/>
+              <w:bottom w:w="0" w:type="dxa"/>
+              <w:left w:w="0" w:type="dxa"/>
+              <w:right w:w="0" w:type="dxa"/>
+            </w:tcMar>
+            <w:vAlign w:val="center"/>
+          </w:tcPr>
+          <w:p>
+            <w:pPr>
+              <w:pStyle w:val="Normal"/>
+              <w:jc w:val="left"/>
+              <w:pBdr>
+                <w:bottom w:val="none" w:sz="0" w:space="0" w:color="000000"/>
+                <w:top w:val="none" w:sz="0" w:space="0" w:color="000000"/>
+                <w:left w:val="none" w:sz="0" w:space="0" w:color="000000"/>
+                <w:right w:val="none" w:sz="0" w:space="0" w:color="000000"/>
+              </w:pBdr>
+              <w:spacing w:after="100" w:before="100" w:line="240"/>
+              <w:ind w:left="100" w:right="100" w:firstLine="0" w:firstLineChars="0"/>
+            </w:pPr>
+            <w:r>
+              <w:rPr>
+                <w:rFonts w:ascii="Arial" w:hAnsi="Arial" w:eastAsia="Arial" w:cs="Arial"/>
+                <w:i w:val="false"/>
+                <w:b w:val="false"/>
+                <w:u w:val="none"/>
+                <w:sz w:val="22"/>
+                <w:szCs w:val="22"/>
+                <w:color w:val="000000"/>
+              </w:rPr>
+              <w:t xml:space="preserve">▁▂▄▇▃▁</w:t>
             </w:r>
           </w:p>
         </w:tc>
@@ -2889,7 +2889,7 @@
             </w:pPr>
             <w:r>
               <w:rPr>
-                <w:rFonts w:ascii="Helvetica" w:hAnsi="Helvetica" w:eastAsia="Helvetica" w:cs="Helvetica"/>
+                <w:rFonts w:ascii="Arial" w:hAnsi="Arial" w:eastAsia="Arial" w:cs="Arial"/>
                 <w:i w:val="false"/>
                 <w:b w:val="false"/>
                 <w:u w:val="none"/>
@@ -2933,7 +2933,7 @@
             </w:pPr>
             <w:r>
               <w:rPr>
-                <w:rFonts w:ascii="Helvetica" w:hAnsi="Helvetica" w:eastAsia="Helvetica" w:cs="Helvetica"/>
+                <w:rFonts w:ascii="Arial" w:hAnsi="Arial" w:eastAsia="Arial" w:cs="Arial"/>
                 <w:i w:val="false"/>
                 <w:b w:val="false"/>
                 <w:u w:val="none"/>
@@ -2977,7 +2977,7 @@
             </w:pPr>
             <w:r>
               <w:rPr>
-                <w:rFonts w:ascii="Helvetica" w:hAnsi="Helvetica" w:eastAsia="Helvetica" w:cs="Helvetica"/>
+                <w:rFonts w:ascii="Arial" w:hAnsi="Arial" w:eastAsia="Arial" w:cs="Arial"/>
                 <w:i w:val="false"/>
                 <w:b w:val="false"/>
                 <w:u w:val="none"/>
@@ -3021,7 +3021,7 @@
             </w:pPr>
             <w:r>
               <w:rPr>
-                <w:rFonts w:ascii="Helvetica" w:hAnsi="Helvetica" w:eastAsia="Helvetica" w:cs="Helvetica"/>
+                <w:rFonts w:ascii="Arial" w:hAnsi="Arial" w:eastAsia="Arial" w:cs="Arial"/>
                 <w:i w:val="false"/>
                 <w:b w:val="false"/>
                 <w:u w:val="none"/>
@@ -3065,103 +3065,103 @@
             </w:pPr>
             <w:r>
               <w:rPr>
-                <w:rFonts w:ascii="Helvetica" w:hAnsi="Helvetica" w:eastAsia="Helvetica" w:cs="Helvetica"/>
-                <w:i w:val="false"/>
-                <w:b w:val="false"/>
-                <w:u w:val="none"/>
-                <w:sz w:val="22"/>
-                <w:szCs w:val="22"/>
-                <w:color w:val="000000"/>
-              </w:rPr>
-              <w:t xml:space="preserve">0.77</w:t>
-            </w:r>
-          </w:p>
-        </w:tc>
-        <w:tc>
-          <w:tcPr>
-            <w:tcBorders>
-              <w:bottom w:val="none" w:sz="0" w:space="0" w:color="000000"/>
-              <w:top w:val="none" w:sz="0" w:space="0" w:color="000000"/>
-              <w:left w:val="none" w:sz="0" w:space="0" w:color="000000"/>
-              <w:right w:val="none" w:sz="0" w:space="0" w:color="000000"/>
-            </w:tcBorders>
-            <w:shd w:val="clear" w:color="auto" w:fill="FFFFFF"/>
-            <w:tcMar>
-              <w:top w:w="0" w:type="dxa"/>
-              <w:bottom w:w="0" w:type="dxa"/>
-              <w:left w:w="0" w:type="dxa"/>
-              <w:right w:w="0" w:type="dxa"/>
-            </w:tcMar>
-            <w:vAlign w:val="center"/>
-          </w:tcPr>
-          <w:p>
-            <w:pPr>
-              <w:pStyle w:val="Normal"/>
-              <w:jc w:val="left"/>
-              <w:pBdr>
-                <w:bottom w:val="none" w:sz="0" w:space="0" w:color="000000"/>
-                <w:top w:val="none" w:sz="0" w:space="0" w:color="000000"/>
-                <w:left w:val="none" w:sz="0" w:space="0" w:color="000000"/>
-                <w:right w:val="none" w:sz="0" w:space="0" w:color="000000"/>
-              </w:pBdr>
-              <w:spacing w:after="100" w:before="100" w:line="240"/>
-              <w:ind w:left="100" w:right="100" w:firstLine="0" w:firstLineChars="0"/>
-            </w:pPr>
-            <w:r>
-              <w:rPr>
-                <w:rFonts w:ascii="Helvetica" w:hAnsi="Helvetica" w:eastAsia="Helvetica" w:cs="Helvetica"/>
-                <w:i w:val="false"/>
-                <w:b w:val="false"/>
-                <w:u w:val="none"/>
-                <w:sz w:val="22"/>
-                <w:szCs w:val="22"/>
-                <w:color w:val="000000"/>
-              </w:rPr>
-              <w:t xml:space="preserve">1.03</w:t>
-            </w:r>
-          </w:p>
-        </w:tc>
-        <w:tc>
-          <w:tcPr>
-            <w:tcBorders>
-              <w:bottom w:val="none" w:sz="0" w:space="0" w:color="000000"/>
-              <w:top w:val="none" w:sz="0" w:space="0" w:color="000000"/>
-              <w:left w:val="none" w:sz="0" w:space="0" w:color="000000"/>
-              <w:right w:val="none" w:sz="0" w:space="0" w:color="000000"/>
-            </w:tcBorders>
-            <w:shd w:val="clear" w:color="auto" w:fill="FFFFFF"/>
-            <w:tcMar>
-              <w:top w:w="0" w:type="dxa"/>
-              <w:bottom w:w="0" w:type="dxa"/>
-              <w:left w:w="0" w:type="dxa"/>
-              <w:right w:w="0" w:type="dxa"/>
-            </w:tcMar>
-            <w:vAlign w:val="center"/>
-          </w:tcPr>
-          <w:p>
-            <w:pPr>
-              <w:pStyle w:val="Normal"/>
-              <w:jc w:val="left"/>
-              <w:pBdr>
-                <w:bottom w:val="none" w:sz="0" w:space="0" w:color="000000"/>
-                <w:top w:val="none" w:sz="0" w:space="0" w:color="000000"/>
-                <w:left w:val="none" w:sz="0" w:space="0" w:color="000000"/>
-                <w:right w:val="none" w:sz="0" w:space="0" w:color="000000"/>
-              </w:pBdr>
-              <w:spacing w:after="100" w:before="100" w:line="240"/>
-              <w:ind w:left="100" w:right="100" w:firstLine="0" w:firstLineChars="0"/>
-            </w:pPr>
-            <w:r>
-              <w:rPr>
-                <w:rFonts w:ascii="Helvetica" w:hAnsi="Helvetica" w:eastAsia="Helvetica" w:cs="Helvetica"/>
-                <w:i w:val="false"/>
-                <w:b w:val="false"/>
-                <w:u w:val="none"/>
-                <w:sz w:val="22"/>
-                <w:szCs w:val="22"/>
-                <w:color w:val="000000"/>
-              </w:rPr>
-              <w:t xml:space="preserve">▁▂▃▆▇▅▃</w:t>
+                <w:rFonts w:ascii="Arial" w:hAnsi="Arial" w:eastAsia="Arial" w:cs="Arial"/>
+                <w:i w:val="false"/>
+                <w:b w:val="false"/>
+                <w:u w:val="none"/>
+                <w:sz w:val="22"/>
+                <w:szCs w:val="22"/>
+                <w:color w:val="000000"/>
+              </w:rPr>
+              <w:t xml:space="preserve">0.78</w:t>
+            </w:r>
+          </w:p>
+        </w:tc>
+        <w:tc>
+          <w:tcPr>
+            <w:tcBorders>
+              <w:bottom w:val="none" w:sz="0" w:space="0" w:color="000000"/>
+              <w:top w:val="none" w:sz="0" w:space="0" w:color="000000"/>
+              <w:left w:val="none" w:sz="0" w:space="0" w:color="000000"/>
+              <w:right w:val="none" w:sz="0" w:space="0" w:color="000000"/>
+            </w:tcBorders>
+            <w:shd w:val="clear" w:color="auto" w:fill="FFFFFF"/>
+            <w:tcMar>
+              <w:top w:w="0" w:type="dxa"/>
+              <w:bottom w:w="0" w:type="dxa"/>
+              <w:left w:w="0" w:type="dxa"/>
+              <w:right w:w="0" w:type="dxa"/>
+            </w:tcMar>
+            <w:vAlign w:val="center"/>
+          </w:tcPr>
+          <w:p>
+            <w:pPr>
+              <w:pStyle w:val="Normal"/>
+              <w:jc w:val="left"/>
+              <w:pBdr>
+                <w:bottom w:val="none" w:sz="0" w:space="0" w:color="000000"/>
+                <w:top w:val="none" w:sz="0" w:space="0" w:color="000000"/>
+                <w:left w:val="none" w:sz="0" w:space="0" w:color="000000"/>
+                <w:right w:val="none" w:sz="0" w:space="0" w:color="000000"/>
+              </w:pBdr>
+              <w:spacing w:after="100" w:before="100" w:line="240"/>
+              <w:ind w:left="100" w:right="100" w:firstLine="0" w:firstLineChars="0"/>
+            </w:pPr>
+            <w:r>
+              <w:rPr>
+                <w:rFonts w:ascii="Arial" w:hAnsi="Arial" w:eastAsia="Arial" w:cs="Arial"/>
+                <w:i w:val="false"/>
+                <w:b w:val="false"/>
+                <w:u w:val="none"/>
+                <w:sz w:val="22"/>
+                <w:szCs w:val="22"/>
+                <w:color w:val="000000"/>
+              </w:rPr>
+              <w:t xml:space="preserve">1.02</w:t>
+            </w:r>
+          </w:p>
+        </w:tc>
+        <w:tc>
+          <w:tcPr>
+            <w:tcBorders>
+              <w:bottom w:val="none" w:sz="0" w:space="0" w:color="000000"/>
+              <w:top w:val="none" w:sz="0" w:space="0" w:color="000000"/>
+              <w:left w:val="none" w:sz="0" w:space="0" w:color="000000"/>
+              <w:right w:val="none" w:sz="0" w:space="0" w:color="000000"/>
+            </w:tcBorders>
+            <w:shd w:val="clear" w:color="auto" w:fill="FFFFFF"/>
+            <w:tcMar>
+              <w:top w:w="0" w:type="dxa"/>
+              <w:bottom w:w="0" w:type="dxa"/>
+              <w:left w:w="0" w:type="dxa"/>
+              <w:right w:w="0" w:type="dxa"/>
+            </w:tcMar>
+            <w:vAlign w:val="center"/>
+          </w:tcPr>
+          <w:p>
+            <w:pPr>
+              <w:pStyle w:val="Normal"/>
+              <w:jc w:val="left"/>
+              <w:pBdr>
+                <w:bottom w:val="none" w:sz="0" w:space="0" w:color="000000"/>
+                <w:top w:val="none" w:sz="0" w:space="0" w:color="000000"/>
+                <w:left w:val="none" w:sz="0" w:space="0" w:color="000000"/>
+                <w:right w:val="none" w:sz="0" w:space="0" w:color="000000"/>
+              </w:pBdr>
+              <w:spacing w:after="100" w:before="100" w:line="240"/>
+              <w:ind w:left="100" w:right="100" w:firstLine="0" w:firstLineChars="0"/>
+            </w:pPr>
+            <w:r>
+              <w:rPr>
+                <w:rFonts w:ascii="Arial" w:hAnsi="Arial" w:eastAsia="Arial" w:cs="Arial"/>
+                <w:i w:val="false"/>
+                <w:b w:val="false"/>
+                <w:u w:val="none"/>
+                <w:sz w:val="22"/>
+                <w:szCs w:val="22"/>
+                <w:color w:val="000000"/>
+              </w:rPr>
+              <w:t xml:space="preserve">▁▁▁▂▄▆▇▅▅</w:t>
             </w:r>
           </w:p>
         </w:tc>
@@ -3203,7 +3203,7 @@
             </w:pPr>
             <w:r>
               <w:rPr>
-                <w:rFonts w:ascii="Helvetica" w:hAnsi="Helvetica" w:eastAsia="Helvetica" w:cs="Helvetica"/>
+                <w:rFonts w:ascii="Arial" w:hAnsi="Arial" w:eastAsia="Arial" w:cs="Arial"/>
                 <w:i w:val="false"/>
                 <w:b w:val="false"/>
                 <w:u w:val="none"/>
@@ -3247,235 +3247,235 @@
             </w:pPr>
             <w:r>
               <w:rPr>
-                <w:rFonts w:ascii="Helvetica" w:hAnsi="Helvetica" w:eastAsia="Helvetica" w:cs="Helvetica"/>
-                <w:i w:val="false"/>
-                <w:b w:val="false"/>
-                <w:u w:val="none"/>
-                <w:sz w:val="22"/>
-                <w:szCs w:val="22"/>
-                <w:color w:val="000000"/>
-              </w:rPr>
-              <w:t xml:space="preserve">30.19</w:t>
-            </w:r>
-          </w:p>
-        </w:tc>
-        <w:tc>
-          <w:tcPr>
-            <w:tcBorders>
-              <w:bottom w:val="none" w:sz="0" w:space="0" w:color="000000"/>
-              <w:top w:val="none" w:sz="0" w:space="0" w:color="000000"/>
-              <w:left w:val="none" w:sz="0" w:space="0" w:color="000000"/>
-              <w:right w:val="none" w:sz="0" w:space="0" w:color="000000"/>
-            </w:tcBorders>
-            <w:shd w:val="clear" w:color="auto" w:fill="FFFFFF"/>
-            <w:tcMar>
-              <w:top w:w="0" w:type="dxa"/>
-              <w:bottom w:w="0" w:type="dxa"/>
-              <w:left w:w="0" w:type="dxa"/>
-              <w:right w:w="0" w:type="dxa"/>
-            </w:tcMar>
-            <w:vAlign w:val="center"/>
-          </w:tcPr>
-          <w:p>
-            <w:pPr>
-              <w:pStyle w:val="Normal"/>
-              <w:jc w:val="left"/>
-              <w:pBdr>
-                <w:bottom w:val="none" w:sz="0" w:space="0" w:color="000000"/>
-                <w:top w:val="none" w:sz="0" w:space="0" w:color="000000"/>
-                <w:left w:val="none" w:sz="0" w:space="0" w:color="000000"/>
-                <w:right w:val="none" w:sz="0" w:space="0" w:color="000000"/>
-              </w:pBdr>
-              <w:spacing w:after="100" w:before="100" w:line="240"/>
-              <w:ind w:left="100" w:right="100" w:firstLine="0" w:firstLineChars="0"/>
-            </w:pPr>
-            <w:r>
-              <w:rPr>
-                <w:rFonts w:ascii="Helvetica" w:hAnsi="Helvetica" w:eastAsia="Helvetica" w:cs="Helvetica"/>
-                <w:i w:val="false"/>
-                <w:b w:val="false"/>
-                <w:u w:val="none"/>
-                <w:sz w:val="22"/>
-                <w:szCs w:val="22"/>
-                <w:color w:val="000000"/>
-              </w:rPr>
-              <w:t xml:space="preserve">17.02</w:t>
-            </w:r>
-          </w:p>
-        </w:tc>
-        <w:tc>
-          <w:tcPr>
-            <w:tcBorders>
-              <w:bottom w:val="none" w:sz="0" w:space="0" w:color="000000"/>
-              <w:top w:val="none" w:sz="0" w:space="0" w:color="000000"/>
-              <w:left w:val="none" w:sz="0" w:space="0" w:color="000000"/>
-              <w:right w:val="none" w:sz="0" w:space="0" w:color="000000"/>
-            </w:tcBorders>
-            <w:shd w:val="clear" w:color="auto" w:fill="FFFFFF"/>
-            <w:tcMar>
-              <w:top w:w="0" w:type="dxa"/>
-              <w:bottom w:w="0" w:type="dxa"/>
-              <w:left w:w="0" w:type="dxa"/>
-              <w:right w:w="0" w:type="dxa"/>
-            </w:tcMar>
-            <w:vAlign w:val="center"/>
-          </w:tcPr>
-          <w:p>
-            <w:pPr>
-              <w:pStyle w:val="Normal"/>
-              <w:jc w:val="left"/>
-              <w:pBdr>
-                <w:bottom w:val="none" w:sz="0" w:space="0" w:color="000000"/>
-                <w:top w:val="none" w:sz="0" w:space="0" w:color="000000"/>
-                <w:left w:val="none" w:sz="0" w:space="0" w:color="000000"/>
-                <w:right w:val="none" w:sz="0" w:space="0" w:color="000000"/>
-              </w:pBdr>
-              <w:spacing w:after="100" w:before="100" w:line="240"/>
-              <w:ind w:left="100" w:right="100" w:firstLine="0" w:firstLineChars="0"/>
-            </w:pPr>
-            <w:r>
-              <w:rPr>
-                <w:rFonts w:ascii="Helvetica" w:hAnsi="Helvetica" w:eastAsia="Helvetica" w:cs="Helvetica"/>
-                <w:i w:val="false"/>
-                <w:b w:val="false"/>
-                <w:u w:val="none"/>
-                <w:sz w:val="22"/>
-                <w:szCs w:val="22"/>
-                <w:color w:val="000000"/>
-              </w:rPr>
-              <w:t xml:space="preserve">1.22</w:t>
-            </w:r>
-          </w:p>
-        </w:tc>
-        <w:tc>
-          <w:tcPr>
-            <w:tcBorders>
-              <w:bottom w:val="none" w:sz="0" w:space="0" w:color="000000"/>
-              <w:top w:val="none" w:sz="0" w:space="0" w:color="000000"/>
-              <w:left w:val="none" w:sz="0" w:space="0" w:color="000000"/>
-              <w:right w:val="none" w:sz="0" w:space="0" w:color="000000"/>
-            </w:tcBorders>
-            <w:shd w:val="clear" w:color="auto" w:fill="FFFFFF"/>
-            <w:tcMar>
-              <w:top w:w="0" w:type="dxa"/>
-              <w:bottom w:w="0" w:type="dxa"/>
-              <w:left w:w="0" w:type="dxa"/>
-              <w:right w:w="0" w:type="dxa"/>
-            </w:tcMar>
-            <w:vAlign w:val="center"/>
-          </w:tcPr>
-          <w:p>
-            <w:pPr>
-              <w:pStyle w:val="Normal"/>
-              <w:jc w:val="left"/>
-              <w:pBdr>
-                <w:bottom w:val="none" w:sz="0" w:space="0" w:color="000000"/>
-                <w:top w:val="none" w:sz="0" w:space="0" w:color="000000"/>
-                <w:left w:val="none" w:sz="0" w:space="0" w:color="000000"/>
-                <w:right w:val="none" w:sz="0" w:space="0" w:color="000000"/>
-              </w:pBdr>
-              <w:spacing w:after="100" w:before="100" w:line="240"/>
-              <w:ind w:left="100" w:right="100" w:firstLine="0" w:firstLineChars="0"/>
-            </w:pPr>
-            <w:r>
-              <w:rPr>
-                <w:rFonts w:ascii="Helvetica" w:hAnsi="Helvetica" w:eastAsia="Helvetica" w:cs="Helvetica"/>
-                <w:i w:val="false"/>
-                <w:b w:val="false"/>
-                <w:u w:val="none"/>
-                <w:sz w:val="22"/>
-                <w:szCs w:val="22"/>
-                <w:color w:val="000000"/>
-              </w:rPr>
-              <w:t xml:space="preserve">29.15</w:t>
-            </w:r>
-          </w:p>
-        </w:tc>
-        <w:tc>
-          <w:tcPr>
-            <w:tcBorders>
-              <w:bottom w:val="none" w:sz="0" w:space="0" w:color="000000"/>
-              <w:top w:val="none" w:sz="0" w:space="0" w:color="000000"/>
-              <w:left w:val="none" w:sz="0" w:space="0" w:color="000000"/>
-              <w:right w:val="none" w:sz="0" w:space="0" w:color="000000"/>
-            </w:tcBorders>
-            <w:shd w:val="clear" w:color="auto" w:fill="FFFFFF"/>
-            <w:tcMar>
-              <w:top w:w="0" w:type="dxa"/>
-              <w:bottom w:w="0" w:type="dxa"/>
-              <w:left w:w="0" w:type="dxa"/>
-              <w:right w:w="0" w:type="dxa"/>
-            </w:tcMar>
-            <w:vAlign w:val="center"/>
-          </w:tcPr>
-          <w:p>
-            <w:pPr>
-              <w:pStyle w:val="Normal"/>
-              <w:jc w:val="left"/>
-              <w:pBdr>
-                <w:bottom w:val="none" w:sz="0" w:space="0" w:color="000000"/>
-                <w:top w:val="none" w:sz="0" w:space="0" w:color="000000"/>
-                <w:left w:val="none" w:sz="0" w:space="0" w:color="000000"/>
-                <w:right w:val="none" w:sz="0" w:space="0" w:color="000000"/>
-              </w:pBdr>
-              <w:spacing w:after="100" w:before="100" w:line="240"/>
-              <w:ind w:left="100" w:right="100" w:firstLine="0" w:firstLineChars="0"/>
-            </w:pPr>
-            <w:r>
-              <w:rPr>
-                <w:rFonts w:ascii="Helvetica" w:hAnsi="Helvetica" w:eastAsia="Helvetica" w:cs="Helvetica"/>
-                <w:i w:val="false"/>
-                <w:b w:val="false"/>
-                <w:u w:val="none"/>
-                <w:sz w:val="22"/>
-                <w:szCs w:val="22"/>
-                <w:color w:val="000000"/>
-              </w:rPr>
-              <w:t xml:space="preserve">70.11</w:t>
-            </w:r>
-          </w:p>
-        </w:tc>
-        <w:tc>
-          <w:tcPr>
-            <w:tcBorders>
-              <w:bottom w:val="none" w:sz="0" w:space="0" w:color="000000"/>
-              <w:top w:val="none" w:sz="0" w:space="0" w:color="000000"/>
-              <w:left w:val="none" w:sz="0" w:space="0" w:color="000000"/>
-              <w:right w:val="none" w:sz="0" w:space="0" w:color="000000"/>
-            </w:tcBorders>
-            <w:shd w:val="clear" w:color="auto" w:fill="FFFFFF"/>
-            <w:tcMar>
-              <w:top w:w="0" w:type="dxa"/>
-              <w:bottom w:w="0" w:type="dxa"/>
-              <w:left w:w="0" w:type="dxa"/>
-              <w:right w:w="0" w:type="dxa"/>
-            </w:tcMar>
-            <w:vAlign w:val="center"/>
-          </w:tcPr>
-          <w:p>
-            <w:pPr>
-              <w:pStyle w:val="Normal"/>
-              <w:jc w:val="left"/>
-              <w:pBdr>
-                <w:bottom w:val="none" w:sz="0" w:space="0" w:color="000000"/>
-                <w:top w:val="none" w:sz="0" w:space="0" w:color="000000"/>
-                <w:left w:val="none" w:sz="0" w:space="0" w:color="000000"/>
-                <w:right w:val="none" w:sz="0" w:space="0" w:color="000000"/>
-              </w:pBdr>
-              <w:spacing w:after="100" w:before="100" w:line="240"/>
-              <w:ind w:left="100" w:right="100" w:firstLine="0" w:firstLineChars="0"/>
-            </w:pPr>
-            <w:r>
-              <w:rPr>
-                <w:rFonts w:ascii="Helvetica" w:hAnsi="Helvetica" w:eastAsia="Helvetica" w:cs="Helvetica"/>
-                <w:i w:val="false"/>
-                <w:b w:val="false"/>
-                <w:u w:val="none"/>
-                <w:sz w:val="22"/>
-                <w:szCs w:val="22"/>
-                <w:color w:val="000000"/>
-              </w:rPr>
-              <w:t xml:space="preserve">▄▄▇▅▆▄▃▃▃▁</w:t>
+                <w:rFonts w:ascii="Arial" w:hAnsi="Arial" w:eastAsia="Arial" w:cs="Arial"/>
+                <w:i w:val="false"/>
+                <w:b w:val="false"/>
+                <w:u w:val="none"/>
+                <w:sz w:val="22"/>
+                <w:szCs w:val="22"/>
+                <w:color w:val="000000"/>
+              </w:rPr>
+              <w:t xml:space="preserve">35.92</w:t>
+            </w:r>
+          </w:p>
+        </w:tc>
+        <w:tc>
+          <w:tcPr>
+            <w:tcBorders>
+              <w:bottom w:val="none" w:sz="0" w:space="0" w:color="000000"/>
+              <w:top w:val="none" w:sz="0" w:space="0" w:color="000000"/>
+              <w:left w:val="none" w:sz="0" w:space="0" w:color="000000"/>
+              <w:right w:val="none" w:sz="0" w:space="0" w:color="000000"/>
+            </w:tcBorders>
+            <w:shd w:val="clear" w:color="auto" w:fill="FFFFFF"/>
+            <w:tcMar>
+              <w:top w:w="0" w:type="dxa"/>
+              <w:bottom w:w="0" w:type="dxa"/>
+              <w:left w:w="0" w:type="dxa"/>
+              <w:right w:w="0" w:type="dxa"/>
+            </w:tcMar>
+            <w:vAlign w:val="center"/>
+          </w:tcPr>
+          <w:p>
+            <w:pPr>
+              <w:pStyle w:val="Normal"/>
+              <w:jc w:val="left"/>
+              <w:pBdr>
+                <w:bottom w:val="none" w:sz="0" w:space="0" w:color="000000"/>
+                <w:top w:val="none" w:sz="0" w:space="0" w:color="000000"/>
+                <w:left w:val="none" w:sz="0" w:space="0" w:color="000000"/>
+                <w:right w:val="none" w:sz="0" w:space="0" w:color="000000"/>
+              </w:pBdr>
+              <w:spacing w:after="100" w:before="100" w:line="240"/>
+              <w:ind w:left="100" w:right="100" w:firstLine="0" w:firstLineChars="0"/>
+            </w:pPr>
+            <w:r>
+              <w:rPr>
+                <w:rFonts w:ascii="Arial" w:hAnsi="Arial" w:eastAsia="Arial" w:cs="Arial"/>
+                <w:i w:val="false"/>
+                <w:b w:val="false"/>
+                <w:u w:val="none"/>
+                <w:sz w:val="22"/>
+                <w:szCs w:val="22"/>
+                <w:color w:val="000000"/>
+              </w:rPr>
+              <w:t xml:space="preserve">24.86</w:t>
+            </w:r>
+          </w:p>
+        </w:tc>
+        <w:tc>
+          <w:tcPr>
+            <w:tcBorders>
+              <w:bottom w:val="none" w:sz="0" w:space="0" w:color="000000"/>
+              <w:top w:val="none" w:sz="0" w:space="0" w:color="000000"/>
+              <w:left w:val="none" w:sz="0" w:space="0" w:color="000000"/>
+              <w:right w:val="none" w:sz="0" w:space="0" w:color="000000"/>
+            </w:tcBorders>
+            <w:shd w:val="clear" w:color="auto" w:fill="FFFFFF"/>
+            <w:tcMar>
+              <w:top w:w="0" w:type="dxa"/>
+              <w:bottom w:w="0" w:type="dxa"/>
+              <w:left w:w="0" w:type="dxa"/>
+              <w:right w:w="0" w:type="dxa"/>
+            </w:tcMar>
+            <w:vAlign w:val="center"/>
+          </w:tcPr>
+          <w:p>
+            <w:pPr>
+              <w:pStyle w:val="Normal"/>
+              <w:jc w:val="left"/>
+              <w:pBdr>
+                <w:bottom w:val="none" w:sz="0" w:space="0" w:color="000000"/>
+                <w:top w:val="none" w:sz="0" w:space="0" w:color="000000"/>
+                <w:left w:val="none" w:sz="0" w:space="0" w:color="000000"/>
+                <w:right w:val="none" w:sz="0" w:space="0" w:color="000000"/>
+              </w:pBdr>
+              <w:spacing w:after="100" w:before="100" w:line="240"/>
+              <w:ind w:left="100" w:right="100" w:firstLine="0" w:firstLineChars="0"/>
+            </w:pPr>
+            <w:r>
+              <w:rPr>
+                <w:rFonts w:ascii="Arial" w:hAnsi="Arial" w:eastAsia="Arial" w:cs="Arial"/>
+                <w:i w:val="false"/>
+                <w:b w:val="false"/>
+                <w:u w:val="none"/>
+                <w:sz w:val="22"/>
+                <w:szCs w:val="22"/>
+                <w:color w:val="000000"/>
+              </w:rPr>
+              <w:t xml:space="preserve">0.76</w:t>
+            </w:r>
+          </w:p>
+        </w:tc>
+        <w:tc>
+          <w:tcPr>
+            <w:tcBorders>
+              <w:bottom w:val="none" w:sz="0" w:space="0" w:color="000000"/>
+              <w:top w:val="none" w:sz="0" w:space="0" w:color="000000"/>
+              <w:left w:val="none" w:sz="0" w:space="0" w:color="000000"/>
+              <w:right w:val="none" w:sz="0" w:space="0" w:color="000000"/>
+            </w:tcBorders>
+            <w:shd w:val="clear" w:color="auto" w:fill="FFFFFF"/>
+            <w:tcMar>
+              <w:top w:w="0" w:type="dxa"/>
+              <w:bottom w:w="0" w:type="dxa"/>
+              <w:left w:w="0" w:type="dxa"/>
+              <w:right w:w="0" w:type="dxa"/>
+            </w:tcMar>
+            <w:vAlign w:val="center"/>
+          </w:tcPr>
+          <w:p>
+            <w:pPr>
+              <w:pStyle w:val="Normal"/>
+              <w:jc w:val="left"/>
+              <w:pBdr>
+                <w:bottom w:val="none" w:sz="0" w:space="0" w:color="000000"/>
+                <w:top w:val="none" w:sz="0" w:space="0" w:color="000000"/>
+                <w:left w:val="none" w:sz="0" w:space="0" w:color="000000"/>
+                <w:right w:val="none" w:sz="0" w:space="0" w:color="000000"/>
+              </w:pBdr>
+              <w:spacing w:after="100" w:before="100" w:line="240"/>
+              <w:ind w:left="100" w:right="100" w:firstLine="0" w:firstLineChars="0"/>
+            </w:pPr>
+            <w:r>
+              <w:rPr>
+                <w:rFonts w:ascii="Arial" w:hAnsi="Arial" w:eastAsia="Arial" w:cs="Arial"/>
+                <w:i w:val="false"/>
+                <w:b w:val="false"/>
+                <w:u w:val="none"/>
+                <w:sz w:val="22"/>
+                <w:szCs w:val="22"/>
+                <w:color w:val="000000"/>
+              </w:rPr>
+              <w:t xml:space="preserve">30.44</w:t>
+            </w:r>
+          </w:p>
+        </w:tc>
+        <w:tc>
+          <w:tcPr>
+            <w:tcBorders>
+              <w:bottom w:val="none" w:sz="0" w:space="0" w:color="000000"/>
+              <w:top w:val="none" w:sz="0" w:space="0" w:color="000000"/>
+              <w:left w:val="none" w:sz="0" w:space="0" w:color="000000"/>
+              <w:right w:val="none" w:sz="0" w:space="0" w:color="000000"/>
+            </w:tcBorders>
+            <w:shd w:val="clear" w:color="auto" w:fill="FFFFFF"/>
+            <w:tcMar>
+              <w:top w:w="0" w:type="dxa"/>
+              <w:bottom w:w="0" w:type="dxa"/>
+              <w:left w:w="0" w:type="dxa"/>
+              <w:right w:w="0" w:type="dxa"/>
+            </w:tcMar>
+            <w:vAlign w:val="center"/>
+          </w:tcPr>
+          <w:p>
+            <w:pPr>
+              <w:pStyle w:val="Normal"/>
+              <w:jc w:val="left"/>
+              <w:pBdr>
+                <w:bottom w:val="none" w:sz="0" w:space="0" w:color="000000"/>
+                <w:top w:val="none" w:sz="0" w:space="0" w:color="000000"/>
+                <w:left w:val="none" w:sz="0" w:space="0" w:color="000000"/>
+                <w:right w:val="none" w:sz="0" w:space="0" w:color="000000"/>
+              </w:pBdr>
+              <w:spacing w:after="100" w:before="100" w:line="240"/>
+              <w:ind w:left="100" w:right="100" w:firstLine="0" w:firstLineChars="0"/>
+            </w:pPr>
+            <w:r>
+              <w:rPr>
+                <w:rFonts w:ascii="Arial" w:hAnsi="Arial" w:eastAsia="Arial" w:cs="Arial"/>
+                <w:i w:val="false"/>
+                <w:b w:val="false"/>
+                <w:u w:val="none"/>
+                <w:sz w:val="22"/>
+                <w:szCs w:val="22"/>
+                <w:color w:val="000000"/>
+              </w:rPr>
+              <w:t xml:space="preserve">121.12</w:t>
+            </w:r>
+          </w:p>
+        </w:tc>
+        <w:tc>
+          <w:tcPr>
+            <w:tcBorders>
+              <w:bottom w:val="none" w:sz="0" w:space="0" w:color="000000"/>
+              <w:top w:val="none" w:sz="0" w:space="0" w:color="000000"/>
+              <w:left w:val="none" w:sz="0" w:space="0" w:color="000000"/>
+              <w:right w:val="none" w:sz="0" w:space="0" w:color="000000"/>
+            </w:tcBorders>
+            <w:shd w:val="clear" w:color="auto" w:fill="FFFFFF"/>
+            <w:tcMar>
+              <w:top w:w="0" w:type="dxa"/>
+              <w:bottom w:w="0" w:type="dxa"/>
+              <w:left w:w="0" w:type="dxa"/>
+              <w:right w:w="0" w:type="dxa"/>
+            </w:tcMar>
+            <w:vAlign w:val="center"/>
+          </w:tcPr>
+          <w:p>
+            <w:pPr>
+              <w:pStyle w:val="Normal"/>
+              <w:jc w:val="left"/>
+              <w:pBdr>
+                <w:bottom w:val="none" w:sz="0" w:space="0" w:color="000000"/>
+                <w:top w:val="none" w:sz="0" w:space="0" w:color="000000"/>
+                <w:left w:val="none" w:sz="0" w:space="0" w:color="000000"/>
+                <w:right w:val="none" w:sz="0" w:space="0" w:color="000000"/>
+              </w:pBdr>
+              <w:spacing w:after="100" w:before="100" w:line="240"/>
+              <w:ind w:left="100" w:right="100" w:firstLine="0" w:firstLineChars="0"/>
+            </w:pPr>
+            <w:r>
+              <w:rPr>
+                <w:rFonts w:ascii="Arial" w:hAnsi="Arial" w:eastAsia="Arial" w:cs="Arial"/>
+                <w:i w:val="false"/>
+                <w:b w:val="false"/>
+                <w:u w:val="none"/>
+                <w:sz w:val="22"/>
+                <w:szCs w:val="22"/>
+                <w:color w:val="000000"/>
+              </w:rPr>
+              <w:t xml:space="preserve">▅▆▇▄▄▁▁  ▁</w:t>
             </w:r>
           </w:p>
         </w:tc>
@@ -3517,7 +3517,7 @@
             </w:pPr>
             <w:r>
               <w:rPr>
-                <w:rFonts w:ascii="Helvetica" w:hAnsi="Helvetica" w:eastAsia="Helvetica" w:cs="Helvetica"/>
+                <w:rFonts w:ascii="Arial" w:hAnsi="Arial" w:eastAsia="Arial" w:cs="Arial"/>
                 <w:i w:val="false"/>
                 <w:b w:val="false"/>
                 <w:u w:val="none"/>
@@ -3561,15 +3561,15 @@
             </w:pPr>
             <w:r>
               <w:rPr>
-                <w:rFonts w:ascii="Helvetica" w:hAnsi="Helvetica" w:eastAsia="Helvetica" w:cs="Helvetica"/>
-                <w:i w:val="false"/>
-                <w:b w:val="false"/>
-                <w:u w:val="none"/>
-                <w:sz w:val="22"/>
-                <w:szCs w:val="22"/>
-                <w:color w:val="000000"/>
-              </w:rPr>
-              <w:t xml:space="preserve">1.97</w:t>
+                <w:rFonts w:ascii="Arial" w:hAnsi="Arial" w:eastAsia="Arial" w:cs="Arial"/>
+                <w:i w:val="false"/>
+                <w:b w:val="false"/>
+                <w:u w:val="none"/>
+                <w:sz w:val="22"/>
+                <w:szCs w:val="22"/>
+                <w:color w:val="000000"/>
+              </w:rPr>
+              <w:t xml:space="preserve">1.66</w:t>
             </w:r>
           </w:p>
         </w:tc>
@@ -3605,15 +3605,15 @@
             </w:pPr>
             <w:r>
               <w:rPr>
-                <w:rFonts w:ascii="Helvetica" w:hAnsi="Helvetica" w:eastAsia="Helvetica" w:cs="Helvetica"/>
-                <w:i w:val="false"/>
-                <w:b w:val="false"/>
-                <w:u w:val="none"/>
-                <w:sz w:val="22"/>
-                <w:szCs w:val="22"/>
-                <w:color w:val="000000"/>
-              </w:rPr>
-              <w:t xml:space="preserve">1.34</w:t>
+                <w:rFonts w:ascii="Arial" w:hAnsi="Arial" w:eastAsia="Arial" w:cs="Arial"/>
+                <w:i w:val="false"/>
+                <w:b w:val="false"/>
+                <w:u w:val="none"/>
+                <w:sz w:val="22"/>
+                <w:szCs w:val="22"/>
+                <w:color w:val="000000"/>
+              </w:rPr>
+              <w:t xml:space="preserve">0.35</w:t>
             </w:r>
           </w:p>
         </w:tc>
@@ -3649,15 +3649,15 @@
             </w:pPr>
             <w:r>
               <w:rPr>
-                <w:rFonts w:ascii="Helvetica" w:hAnsi="Helvetica" w:eastAsia="Helvetica" w:cs="Helvetica"/>
-                <w:i w:val="false"/>
-                <w:b w:val="false"/>
-                <w:u w:val="none"/>
-                <w:sz w:val="22"/>
-                <w:szCs w:val="22"/>
-                <w:color w:val="000000"/>
-              </w:rPr>
-              <w:t xml:space="preserve">0.22</w:t>
+                <w:rFonts w:ascii="Arial" w:hAnsi="Arial" w:eastAsia="Arial" w:cs="Arial"/>
+                <w:i w:val="false"/>
+                <w:b w:val="false"/>
+                <w:u w:val="none"/>
+                <w:sz w:val="22"/>
+                <w:szCs w:val="22"/>
+                <w:color w:val="000000"/>
+              </w:rPr>
+              <w:t xml:space="preserve">0.88</w:t>
             </w:r>
           </w:p>
         </w:tc>
@@ -3693,15 +3693,15 @@
             </w:pPr>
             <w:r>
               <w:rPr>
-                <w:rFonts w:ascii="Helvetica" w:hAnsi="Helvetica" w:eastAsia="Helvetica" w:cs="Helvetica"/>
-                <w:i w:val="false"/>
-                <w:b w:val="false"/>
-                <w:u w:val="none"/>
-                <w:sz w:val="22"/>
-                <w:szCs w:val="22"/>
-                <w:color w:val="000000"/>
-              </w:rPr>
-              <w:t xml:space="preserve">1.64</w:t>
+                <w:rFonts w:ascii="Arial" w:hAnsi="Arial" w:eastAsia="Arial" w:cs="Arial"/>
+                <w:i w:val="false"/>
+                <w:b w:val="false"/>
+                <w:u w:val="none"/>
+                <w:sz w:val="22"/>
+                <w:szCs w:val="22"/>
+                <w:color w:val="000000"/>
+              </w:rPr>
+              <w:t xml:space="preserve">1.61</w:t>
             </w:r>
           </w:p>
         </w:tc>
@@ -3737,15 +3737,15 @@
             </w:pPr>
             <w:r>
               <w:rPr>
-                <w:rFonts w:ascii="Helvetica" w:hAnsi="Helvetica" w:eastAsia="Helvetica" w:cs="Helvetica"/>
-                <w:i w:val="false"/>
-                <w:b w:val="false"/>
-                <w:u w:val="none"/>
-                <w:sz w:val="22"/>
-                <w:szCs w:val="22"/>
-                <w:color w:val="000000"/>
-              </w:rPr>
-              <w:t xml:space="preserve">7.18</w:t>
+                <w:rFonts w:ascii="Arial" w:hAnsi="Arial" w:eastAsia="Arial" w:cs="Arial"/>
+                <w:i w:val="false"/>
+                <w:b w:val="false"/>
+                <w:u w:val="none"/>
+                <w:sz w:val="22"/>
+                <w:szCs w:val="22"/>
+                <w:color w:val="000000"/>
+              </w:rPr>
+              <w:t xml:space="preserve">3.42</w:t>
             </w:r>
           </w:p>
         </w:tc>
@@ -3781,15 +3781,15 @@
             </w:pPr>
             <w:r>
               <w:rPr>
-                <w:rFonts w:ascii="Helvetica" w:hAnsi="Helvetica" w:eastAsia="Helvetica" w:cs="Helvetica"/>
-                <w:i w:val="false"/>
-                <w:b w:val="false"/>
-                <w:u w:val="none"/>
-                <w:sz w:val="22"/>
-                <w:szCs w:val="22"/>
-                <w:color w:val="000000"/>
-              </w:rPr>
-              <w:t xml:space="preserve">▃▇▆▁▁▁▁</w:t>
+                <w:rFonts w:ascii="Arial" w:hAnsi="Arial" w:eastAsia="Arial" w:cs="Arial"/>
+                <w:i w:val="false"/>
+                <w:b w:val="false"/>
+                <w:u w:val="none"/>
+                <w:sz w:val="22"/>
+                <w:szCs w:val="22"/>
+                <w:color w:val="000000"/>
+              </w:rPr>
+              <w:t xml:space="preserve">▁▃▇▅▁▁</w:t>
             </w:r>
           </w:p>
         </w:tc>
@@ -3803,11 +3803,6 @@
     </w:sectPr>
   </w:body>
 </w:document>
-</file>
-
-<file path=word/comments.xml><?xml version="1.0" encoding="utf-8"?>
-<w:comments xmlns:wpc="http://schemas.microsoft.com/office/word/2010/wordprocessingCanvas" xmlns:mo="http://schemas.microsoft.com/office/mac/office/2008/main" xmlns:mc="http://schemas.openxmlformats.org/markup-compatibility/2006" xmlns:mv="urn:schemas-microsoft-com:mac:vml" xmlns:o="urn:schemas-microsoft-com:office:office" xmlns:r="http://schemas.openxmlformats.org/officeDocument/2006/relationships" xmlns:m="http://schemas.openxmlformats.org/officeDocument/2006/math" xmlns:v="urn:schemas-microsoft-com:vml" xmlns:wp14="http://schemas.microsoft.com/office/word/2010/wordprocessingDrawing" xmlns:wp="http://schemas.openxmlformats.org/drawingml/2006/wordprocessingDrawing" xmlns:w10="urn:schemas-microsoft-com:office:word" xmlns:w="http://schemas.openxmlformats.org/wordprocessingml/2006/main" xmlns:w14="http://schemas.microsoft.com/office/word/2010/wordml" xmlns:wpg="http://schemas.microsoft.com/office/word/2010/wordprocessingGroup" xmlns:wpi="http://schemas.microsoft.com/office/word/2010/wordprocessingInk" xmlns:wne="http://schemas.microsoft.com/office/word/2006/wordml" xmlns:wps="http://schemas.microsoft.com/office/word/2010/wordprocessingShape" mc:Ignorable="w14 wp14">
-</w:comments>
 </file>
 
 <file path=word/footnotes.xml><?xml version="1.0" encoding="utf-8"?>

</xml_diff>